<commit_message>
adicionado diagrama de pacotes no documento de arquitetura. Close #38
</commit_message>
<xml_diff>
--- a/AnaliseProjeto/Documento de Arquitetura.docx
+++ b/AnaliseProjeto/Documento de Arquitetura.docx
@@ -95,7 +95,6 @@
             <w:keepLines w:val="false"/>
             <w:pageBreakBefore w:val="false"/>
             <w:widowControl w:val="false"/>
-            <w:pBdr/>
             <w:tabs>
               <w:tab w:val="clear" w:pos="720"/>
               <w:tab w:val="left" w:pos="432" w:leader="none"/>
@@ -143,6 +142,7 @@
               <w:b w:val="false"/>
               <w:shd w:fill="auto" w:val="clear"/>
               <w:szCs w:val="24"/>
+              <w:vanish w:val="false"/>
               <w:rFonts w:eastAsia="Times New Roman" w:cs="Times New Roman"/>
               <w:color w:val="000000"/>
             </w:rPr>
@@ -165,6 +165,7 @@
               <w:b w:val="false"/>
               <w:shd w:fill="auto" w:val="clear"/>
               <w:szCs w:val="24"/>
+              <w:vanish w:val="false"/>
               <w:rFonts w:eastAsia="Times New Roman" w:cs="Times New Roman"/>
               <w:color w:val="000000"/>
             </w:rPr>
@@ -182,6 +183,7 @@
                 <w:smallCaps w:val="false"/>
                 <w:strike w:val="false"/>
                 <w:dstrike w:val="false"/>
+                <w:vanish w:val="false"/>
                 <w:color w:val="000000"/>
                 <w:position w:val="0"/>
                 <w:sz w:val="24"/>
@@ -206,6 +208,7 @@
                 <w:smallCaps w:val="false"/>
                 <w:strike w:val="false"/>
                 <w:dstrike w:val="false"/>
+                <w:vanish w:val="false"/>
                 <w:color w:val="000000"/>
                 <w:position w:val="0"/>
                 <w:sz w:val="24"/>
@@ -248,7 +251,6 @@
             <w:keepLines w:val="false"/>
             <w:pageBreakBefore w:val="false"/>
             <w:widowControl w:val="false"/>
-            <w:pBdr/>
             <w:shd w:val="clear" w:fill="auto"/>
             <w:tabs>
               <w:tab w:val="clear" w:pos="720"/>
@@ -289,6 +291,7 @@
                 <w:smallCaps w:val="false"/>
                 <w:strike w:val="false"/>
                 <w:dstrike w:val="false"/>
+                <w:vanish w:val="false"/>
                 <w:color w:val="000000"/>
                 <w:position w:val="0"/>
                 <w:sz w:val="24"/>
@@ -313,6 +316,7 @@
                 <w:smallCaps w:val="false"/>
                 <w:strike w:val="false"/>
                 <w:dstrike w:val="false"/>
+                <w:vanish w:val="false"/>
                 <w:color w:val="000000"/>
                 <w:position w:val="0"/>
                 <w:sz w:val="24"/>
@@ -355,7 +359,6 @@
             <w:keepLines w:val="false"/>
             <w:pageBreakBefore w:val="false"/>
             <w:widowControl w:val="false"/>
-            <w:pBdr/>
             <w:shd w:val="clear" w:fill="auto"/>
             <w:tabs>
               <w:tab w:val="clear" w:pos="720"/>
@@ -396,6 +399,7 @@
                 <w:smallCaps w:val="false"/>
                 <w:strike w:val="false"/>
                 <w:dstrike w:val="false"/>
+                <w:vanish w:val="false"/>
                 <w:color w:val="000000"/>
                 <w:position w:val="0"/>
                 <w:sz w:val="24"/>
@@ -420,6 +424,7 @@
                 <w:smallCaps w:val="false"/>
                 <w:strike w:val="false"/>
                 <w:dstrike w:val="false"/>
+                <w:vanish w:val="false"/>
                 <w:color w:val="000000"/>
                 <w:position w:val="0"/>
                 <w:sz w:val="24"/>
@@ -462,7 +467,6 @@
             <w:keepLines w:val="false"/>
             <w:pageBreakBefore w:val="false"/>
             <w:widowControl w:val="false"/>
-            <w:pBdr/>
             <w:shd w:val="clear" w:fill="auto"/>
             <w:tabs>
               <w:tab w:val="clear" w:pos="720"/>
@@ -503,6 +507,7 @@
                 <w:smallCaps w:val="false"/>
                 <w:strike w:val="false"/>
                 <w:dstrike w:val="false"/>
+                <w:vanish w:val="false"/>
                 <w:color w:val="000000"/>
                 <w:position w:val="0"/>
                 <w:sz w:val="24"/>
@@ -527,6 +532,7 @@
                 <w:smallCaps w:val="false"/>
                 <w:strike w:val="false"/>
                 <w:dstrike w:val="false"/>
+                <w:vanish w:val="false"/>
                 <w:color w:val="000000"/>
                 <w:position w:val="0"/>
                 <w:sz w:val="24"/>
@@ -569,7 +575,6 @@
             <w:keepLines w:val="false"/>
             <w:pageBreakBefore w:val="false"/>
             <w:widowControl w:val="false"/>
-            <w:pBdr/>
             <w:shd w:val="clear" w:fill="auto"/>
             <w:tabs>
               <w:tab w:val="clear" w:pos="720"/>
@@ -610,6 +615,7 @@
                 <w:smallCaps w:val="false"/>
                 <w:strike w:val="false"/>
                 <w:dstrike w:val="false"/>
+                <w:vanish w:val="false"/>
                 <w:color w:val="000000"/>
                 <w:position w:val="0"/>
                 <w:sz w:val="24"/>
@@ -634,6 +640,7 @@
                 <w:smallCaps w:val="false"/>
                 <w:strike w:val="false"/>
                 <w:dstrike w:val="false"/>
+                <w:vanish w:val="false"/>
                 <w:color w:val="000000"/>
                 <w:position w:val="0"/>
                 <w:sz w:val="24"/>
@@ -676,7 +683,6 @@
             <w:keepLines w:val="false"/>
             <w:pageBreakBefore w:val="false"/>
             <w:widowControl w:val="false"/>
-            <w:pBdr/>
             <w:shd w:val="clear" w:fill="auto"/>
             <w:tabs>
               <w:tab w:val="clear" w:pos="720"/>
@@ -717,6 +723,7 @@
                 <w:smallCaps w:val="false"/>
                 <w:strike w:val="false"/>
                 <w:dstrike w:val="false"/>
+                <w:vanish w:val="false"/>
                 <w:color w:val="000000"/>
                 <w:position w:val="0"/>
                 <w:sz w:val="24"/>
@@ -741,6 +748,7 @@
                 <w:smallCaps w:val="false"/>
                 <w:strike w:val="false"/>
                 <w:dstrike w:val="false"/>
+                <w:vanish w:val="false"/>
                 <w:color w:val="000000"/>
                 <w:position w:val="0"/>
                 <w:sz w:val="24"/>
@@ -783,7 +791,6 @@
             <w:keepLines w:val="false"/>
             <w:pageBreakBefore w:val="false"/>
             <w:widowControl w:val="false"/>
-            <w:pBdr/>
             <w:shd w:val="clear" w:fill="auto"/>
             <w:tabs>
               <w:tab w:val="clear" w:pos="720"/>
@@ -824,6 +831,7 @@
                 <w:smallCaps w:val="false"/>
                 <w:strike w:val="false"/>
                 <w:dstrike w:val="false"/>
+                <w:vanish w:val="false"/>
                 <w:color w:val="000000"/>
                 <w:position w:val="0"/>
                 <w:sz w:val="24"/>
@@ -848,6 +856,7 @@
                 <w:smallCaps w:val="false"/>
                 <w:strike w:val="false"/>
                 <w:dstrike w:val="false"/>
+                <w:vanish w:val="false"/>
                 <w:color w:val="000000"/>
                 <w:position w:val="0"/>
                 <w:sz w:val="24"/>
@@ -890,7 +899,6 @@
             <w:keepLines w:val="false"/>
             <w:pageBreakBefore w:val="false"/>
             <w:widowControl w:val="false"/>
-            <w:pBdr/>
             <w:shd w:val="clear" w:fill="auto"/>
             <w:tabs>
               <w:tab w:val="clear" w:pos="720"/>
@@ -931,6 +939,7 @@
                 <w:smallCaps w:val="false"/>
                 <w:strike w:val="false"/>
                 <w:dstrike w:val="false"/>
+                <w:vanish w:val="false"/>
                 <w:color w:val="000000"/>
                 <w:position w:val="0"/>
                 <w:sz w:val="24"/>
@@ -955,6 +964,7 @@
                 <w:smallCaps w:val="false"/>
                 <w:strike w:val="false"/>
                 <w:dstrike w:val="false"/>
+                <w:vanish w:val="false"/>
                 <w:color w:val="000000"/>
                 <w:position w:val="0"/>
                 <w:sz w:val="24"/>
@@ -997,7 +1007,6 @@
             <w:keepLines w:val="false"/>
             <w:pageBreakBefore w:val="false"/>
             <w:widowControl w:val="false"/>
-            <w:pBdr/>
             <w:shd w:val="clear" w:fill="auto"/>
             <w:tabs>
               <w:tab w:val="clear" w:pos="720"/>
@@ -1038,6 +1047,7 @@
                 <w:smallCaps w:val="false"/>
                 <w:strike w:val="false"/>
                 <w:dstrike w:val="false"/>
+                <w:vanish w:val="false"/>
                 <w:color w:val="000000"/>
                 <w:position w:val="0"/>
                 <w:sz w:val="24"/>
@@ -1062,6 +1072,7 @@
                 <w:smallCaps w:val="false"/>
                 <w:strike w:val="false"/>
                 <w:dstrike w:val="false"/>
+                <w:vanish w:val="false"/>
                 <w:color w:val="000000"/>
                 <w:position w:val="0"/>
                 <w:sz w:val="24"/>
@@ -1104,7 +1115,6 @@
             <w:keepLines w:val="false"/>
             <w:pageBreakBefore w:val="false"/>
             <w:widowControl w:val="false"/>
-            <w:pBdr/>
             <w:shd w:val="clear" w:fill="auto"/>
             <w:tabs>
               <w:tab w:val="clear" w:pos="720"/>
@@ -1145,6 +1155,7 @@
                 <w:smallCaps w:val="false"/>
                 <w:strike w:val="false"/>
                 <w:dstrike w:val="false"/>
+                <w:vanish w:val="false"/>
                 <w:color w:val="000000"/>
                 <w:position w:val="0"/>
                 <w:sz w:val="24"/>
@@ -1169,6 +1180,7 @@
                 <w:smallCaps w:val="false"/>
                 <w:strike w:val="false"/>
                 <w:dstrike w:val="false"/>
+                <w:vanish w:val="false"/>
                 <w:color w:val="000000"/>
                 <w:position w:val="0"/>
                 <w:sz w:val="24"/>
@@ -1211,7 +1223,6 @@
             <w:keepLines w:val="false"/>
             <w:pageBreakBefore w:val="false"/>
             <w:widowControl w:val="false"/>
-            <w:pBdr/>
             <w:shd w:val="clear" w:fill="auto"/>
             <w:tabs>
               <w:tab w:val="clear" w:pos="720"/>
@@ -1252,6 +1263,7 @@
                 <w:smallCaps w:val="false"/>
                 <w:strike w:val="false"/>
                 <w:dstrike w:val="false"/>
+                <w:vanish w:val="false"/>
                 <w:color w:val="000000"/>
                 <w:position w:val="0"/>
                 <w:sz w:val="24"/>
@@ -1276,6 +1288,7 @@
                 <w:smallCaps w:val="false"/>
                 <w:strike w:val="false"/>
                 <w:dstrike w:val="false"/>
+                <w:vanish w:val="false"/>
                 <w:color w:val="000000"/>
                 <w:position w:val="0"/>
                 <w:sz w:val="24"/>
@@ -1318,7 +1331,6 @@
             <w:keepLines w:val="false"/>
             <w:pageBreakBefore w:val="false"/>
             <w:widowControl w:val="false"/>
-            <w:pBdr/>
             <w:shd w:val="clear" w:fill="auto"/>
             <w:tabs>
               <w:tab w:val="clear" w:pos="720"/>
@@ -1359,6 +1371,7 @@
                 <w:smallCaps w:val="false"/>
                 <w:strike w:val="false"/>
                 <w:dstrike w:val="false"/>
+                <w:vanish w:val="false"/>
                 <w:color w:val="000000"/>
                 <w:position w:val="0"/>
                 <w:sz w:val="24"/>
@@ -1383,6 +1396,7 @@
                 <w:smallCaps w:val="false"/>
                 <w:strike w:val="false"/>
                 <w:dstrike w:val="false"/>
+                <w:vanish w:val="false"/>
                 <w:color w:val="000000"/>
                 <w:position w:val="0"/>
                 <w:sz w:val="24"/>
@@ -1425,7 +1439,6 @@
             <w:keepLines w:val="false"/>
             <w:pageBreakBefore w:val="false"/>
             <w:widowControl w:val="false"/>
-            <w:pBdr/>
             <w:shd w:val="clear" w:fill="auto"/>
             <w:tabs>
               <w:tab w:val="clear" w:pos="720"/>
@@ -1466,6 +1479,7 @@
                 <w:smallCaps w:val="false"/>
                 <w:strike w:val="false"/>
                 <w:dstrike w:val="false"/>
+                <w:vanish w:val="false"/>
                 <w:color w:val="000000"/>
                 <w:position w:val="0"/>
                 <w:sz w:val="24"/>
@@ -1490,6 +1504,7 @@
                 <w:smallCaps w:val="false"/>
                 <w:strike w:val="false"/>
                 <w:dstrike w:val="false"/>
+                <w:vanish w:val="false"/>
                 <w:color w:val="000000"/>
                 <w:position w:val="0"/>
                 <w:sz w:val="24"/>
@@ -1532,7 +1547,6 @@
             <w:keepLines w:val="false"/>
             <w:pageBreakBefore w:val="false"/>
             <w:widowControl w:val="false"/>
-            <w:pBdr/>
             <w:shd w:val="clear" w:fill="auto"/>
             <w:tabs>
               <w:tab w:val="clear" w:pos="720"/>
@@ -1573,6 +1587,7 @@
                 <w:smallCaps w:val="false"/>
                 <w:strike w:val="false"/>
                 <w:dstrike w:val="false"/>
+                <w:vanish w:val="false"/>
                 <w:color w:val="000000"/>
                 <w:position w:val="0"/>
                 <w:sz w:val="24"/>
@@ -1597,6 +1612,7 @@
                 <w:smallCaps w:val="false"/>
                 <w:strike w:val="false"/>
                 <w:dstrike w:val="false"/>
+                <w:vanish w:val="false"/>
                 <w:color w:val="000000"/>
                 <w:position w:val="0"/>
                 <w:sz w:val="24"/>
@@ -1639,7 +1655,6 @@
             <w:keepLines w:val="false"/>
             <w:pageBreakBefore w:val="false"/>
             <w:widowControl w:val="false"/>
-            <w:pBdr/>
             <w:shd w:val="clear" w:fill="auto"/>
             <w:tabs>
               <w:tab w:val="clear" w:pos="720"/>
@@ -1680,6 +1695,7 @@
                 <w:smallCaps w:val="false"/>
                 <w:strike w:val="false"/>
                 <w:dstrike w:val="false"/>
+                <w:vanish w:val="false"/>
                 <w:color w:val="000000"/>
                 <w:position w:val="0"/>
                 <w:sz w:val="20"/>
@@ -1704,6 +1720,7 @@
                 <w:smallCaps w:val="false"/>
                 <w:strike w:val="false"/>
                 <w:dstrike w:val="false"/>
+                <w:vanish w:val="false"/>
                 <w:color w:val="000000"/>
                 <w:position w:val="0"/>
                 <w:sz w:val="24"/>
@@ -1728,6 +1745,7 @@
                 <w:smallCaps w:val="false"/>
                 <w:strike w:val="false"/>
                 <w:dstrike w:val="false"/>
+                <w:vanish w:val="false"/>
                 <w:color w:val="000000"/>
                 <w:position w:val="0"/>
                 <w:sz w:val="24"/>
@@ -1770,7 +1788,6 @@
             <w:keepLines w:val="false"/>
             <w:pageBreakBefore w:val="false"/>
             <w:widowControl w:val="false"/>
-            <w:pBdr/>
             <w:shd w:val="clear" w:fill="auto"/>
             <w:tabs>
               <w:tab w:val="clear" w:pos="720"/>
@@ -1811,6 +1828,7 @@
                 <w:smallCaps w:val="false"/>
                 <w:strike w:val="false"/>
                 <w:dstrike w:val="false"/>
+                <w:vanish w:val="false"/>
                 <w:color w:val="000000"/>
                 <w:position w:val="0"/>
                 <w:sz w:val="20"/>
@@ -1835,6 +1853,7 @@
                 <w:smallCaps w:val="false"/>
                 <w:strike w:val="false"/>
                 <w:dstrike w:val="false"/>
+                <w:vanish w:val="false"/>
                 <w:color w:val="000000"/>
                 <w:position w:val="0"/>
                 <w:sz w:val="24"/>
@@ -1859,6 +1878,7 @@
                 <w:smallCaps w:val="false"/>
                 <w:strike w:val="false"/>
                 <w:dstrike w:val="false"/>
+                <w:vanish w:val="false"/>
                 <w:color w:val="000000"/>
                 <w:position w:val="0"/>
                 <w:sz w:val="24"/>
@@ -1901,7 +1921,6 @@
             <w:keepLines w:val="false"/>
             <w:pageBreakBefore w:val="false"/>
             <w:widowControl w:val="false"/>
-            <w:pBdr/>
             <w:shd w:val="clear" w:fill="auto"/>
             <w:tabs>
               <w:tab w:val="clear" w:pos="720"/>
@@ -1942,6 +1961,7 @@
                 <w:smallCaps w:val="false"/>
                 <w:strike w:val="false"/>
                 <w:dstrike w:val="false"/>
+                <w:vanish w:val="false"/>
                 <w:color w:val="000000"/>
                 <w:position w:val="0"/>
                 <w:sz w:val="20"/>
@@ -1966,6 +1986,7 @@
                 <w:smallCaps w:val="false"/>
                 <w:strike w:val="false"/>
                 <w:dstrike w:val="false"/>
+                <w:vanish w:val="false"/>
                 <w:color w:val="000000"/>
                 <w:position w:val="0"/>
                 <w:sz w:val="24"/>
@@ -1990,6 +2011,7 @@
                 <w:smallCaps w:val="false"/>
                 <w:strike w:val="false"/>
                 <w:dstrike w:val="false"/>
+                <w:vanish w:val="false"/>
                 <w:color w:val="000000"/>
                 <w:position w:val="0"/>
                 <w:sz w:val="24"/>
@@ -2032,7 +2054,6 @@
             <w:keepLines w:val="false"/>
             <w:pageBreakBefore w:val="false"/>
             <w:widowControl w:val="false"/>
-            <w:pBdr/>
             <w:shd w:val="clear" w:fill="auto"/>
             <w:tabs>
               <w:tab w:val="clear" w:pos="720"/>
@@ -2073,6 +2094,7 @@
                 <w:smallCaps w:val="false"/>
                 <w:strike w:val="false"/>
                 <w:dstrike w:val="false"/>
+                <w:vanish w:val="false"/>
                 <w:color w:val="000000"/>
                 <w:position w:val="0"/>
                 <w:sz w:val="20"/>
@@ -2097,6 +2119,7 @@
                 <w:smallCaps w:val="false"/>
                 <w:strike w:val="false"/>
                 <w:dstrike w:val="false"/>
+                <w:vanish w:val="false"/>
                 <w:color w:val="000000"/>
                 <w:position w:val="0"/>
                 <w:sz w:val="24"/>
@@ -2121,6 +2144,7 @@
                 <w:smallCaps w:val="false"/>
                 <w:strike w:val="false"/>
                 <w:dstrike w:val="false"/>
+                <w:vanish w:val="false"/>
                 <w:color w:val="000000"/>
                 <w:position w:val="0"/>
                 <w:sz w:val="24"/>
@@ -2163,7 +2187,6 @@
             <w:keepLines w:val="false"/>
             <w:pageBreakBefore w:val="false"/>
             <w:widowControl w:val="false"/>
-            <w:pBdr/>
             <w:shd w:val="clear" w:fill="auto"/>
             <w:tabs>
               <w:tab w:val="clear" w:pos="720"/>
@@ -2204,6 +2227,7 @@
                 <w:smallCaps w:val="false"/>
                 <w:strike w:val="false"/>
                 <w:dstrike w:val="false"/>
+                <w:vanish w:val="false"/>
                 <w:color w:val="000000"/>
                 <w:position w:val="0"/>
                 <w:sz w:val="24"/>
@@ -2228,6 +2252,7 @@
                 <w:smallCaps w:val="false"/>
                 <w:strike w:val="false"/>
                 <w:dstrike w:val="false"/>
+                <w:vanish w:val="false"/>
                 <w:color w:val="000000"/>
                 <w:position w:val="0"/>
                 <w:sz w:val="24"/>
@@ -2331,6 +2356,7 @@
           <w:ilvl w:val="0"/>
           <w:numId w:val="1"/>
         </w:numPr>
+        <w:spacing w:before="0" w:after="60"/>
         <w:rPr>
           <w:rFonts w:ascii="Times New Roman" w:hAnsi="Times New Roman" w:eastAsia="Times New Roman" w:cs="Times New Roman"/>
         </w:rPr>
@@ -2351,7 +2377,6 @@
         <w:keepLines w:val="false"/>
         <w:pageBreakBefore w:val="false"/>
         <w:widowControl/>
-        <w:pBdr/>
         <w:shd w:val="clear" w:fill="auto"/>
         <w:spacing w:lineRule="auto" w:line="240" w:before="0" w:after="0"/>
         <w:ind w:hanging="0" w:left="720" w:right="0"/>
@@ -2454,7 +2479,6 @@
         <w:keepLines w:val="false"/>
         <w:pageBreakBefore w:val="false"/>
         <w:widowControl w:val="false"/>
-        <w:pBdr/>
         <w:shd w:val="clear" w:fill="auto"/>
         <w:spacing w:lineRule="auto" w:line="240" w:before="0" w:after="120"/>
         <w:ind w:hanging="0" w:left="720" w:right="0"/>
@@ -2553,7 +2577,6 @@
         <w:keepLines w:val="false"/>
         <w:pageBreakBefore w:val="false"/>
         <w:widowControl w:val="false"/>
-        <w:pBdr/>
         <w:shd w:val="clear" w:fill="auto"/>
         <w:spacing w:lineRule="auto" w:line="240" w:before="0" w:after="120"/>
         <w:ind w:hanging="0" w:left="720" w:right="0"/>
@@ -2683,7 +2706,6 @@
         <w:keepLines w:val="false"/>
         <w:pageBreakBefore w:val="false"/>
         <w:widowControl w:val="false"/>
-        <w:pBdr/>
         <w:shd w:val="clear" w:fill="auto"/>
         <w:spacing w:lineRule="auto" w:line="240" w:before="0" w:after="120"/>
         <w:ind w:hanging="0" w:left="720" w:right="0"/>
@@ -2759,7 +2781,6 @@
         <w:keepLines w:val="false"/>
         <w:pageBreakBefore w:val="false"/>
         <w:widowControl w:val="false"/>
-        <w:pBdr/>
         <w:shd w:val="clear" w:fill="auto"/>
         <w:spacing w:lineRule="auto" w:line="240" w:before="0" w:after="120"/>
         <w:ind w:hanging="0" w:left="720" w:right="0"/>
@@ -2815,7 +2836,6 @@
           <w:ilvl w:val="0"/>
           <w:numId w:val="2"/>
         </w:numPr>
-        <w:pBdr/>
         <w:shd w:val="clear" w:fill="auto"/>
         <w:spacing w:lineRule="auto" w:line="240" w:before="0" w:after="120"/>
         <w:ind w:hanging="360" w:left="1440" w:right="0"/>
@@ -2870,7 +2890,6 @@
           <w:ilvl w:val="0"/>
           <w:numId w:val="2"/>
         </w:numPr>
-        <w:pBdr/>
         <w:shd w:val="clear" w:fill="auto"/>
         <w:spacing w:lineRule="auto" w:line="240" w:before="0" w:after="120"/>
         <w:ind w:hanging="360" w:left="1440" w:right="0"/>
@@ -2925,7 +2944,6 @@
           <w:ilvl w:val="0"/>
           <w:numId w:val="2"/>
         </w:numPr>
-        <w:pBdr/>
         <w:shd w:val="clear" w:fill="auto"/>
         <w:spacing w:lineRule="auto" w:line="240" w:before="0" w:after="120"/>
         <w:ind w:hanging="360" w:left="1440" w:right="0"/>
@@ -2980,7 +2998,6 @@
           <w:ilvl w:val="0"/>
           <w:numId w:val="2"/>
         </w:numPr>
-        <w:pBdr/>
         <w:shd w:val="clear" w:fill="auto"/>
         <w:spacing w:lineRule="auto" w:line="240" w:before="0" w:after="120"/>
         <w:ind w:hanging="360" w:left="1440" w:right="0"/>
@@ -3035,7 +3052,6 @@
           <w:ilvl w:val="0"/>
           <w:numId w:val="2"/>
         </w:numPr>
-        <w:pBdr/>
         <w:shd w:val="clear" w:fill="auto"/>
         <w:spacing w:lineRule="auto" w:line="240" w:before="0" w:after="120"/>
         <w:ind w:hanging="360" w:left="1440" w:right="0"/>
@@ -3090,7 +3106,6 @@
           <w:ilvl w:val="0"/>
           <w:numId w:val="2"/>
         </w:numPr>
-        <w:pBdr/>
         <w:shd w:val="clear" w:fill="auto"/>
         <w:spacing w:lineRule="auto" w:line="240" w:before="0" w:after="120"/>
         <w:ind w:hanging="360" w:left="1440" w:right="0"/>
@@ -3165,7 +3180,6 @@
         <w:keepLines w:val="false"/>
         <w:pageBreakBefore w:val="false"/>
         <w:widowControl w:val="false"/>
-        <w:pBdr/>
         <w:shd w:val="clear" w:fill="auto"/>
         <w:spacing w:lineRule="auto" w:line="240" w:before="0" w:after="120"/>
         <w:ind w:hanging="0" w:left="720" w:right="0"/>
@@ -3221,7 +3235,6 @@
           <w:ilvl w:val="0"/>
           <w:numId w:val="3"/>
         </w:numPr>
-        <w:pBdr/>
         <w:shd w:val="clear" w:fill="auto"/>
         <w:spacing w:lineRule="auto" w:line="240" w:before="0" w:after="120"/>
         <w:ind w:hanging="360" w:left="1440" w:right="0"/>
@@ -3276,7 +3289,6 @@
           <w:ilvl w:val="0"/>
           <w:numId w:val="3"/>
         </w:numPr>
-        <w:pBdr/>
         <w:shd w:val="clear" w:fill="auto"/>
         <w:spacing w:lineRule="auto" w:line="240" w:before="0" w:after="120"/>
         <w:ind w:hanging="360" w:left="1440" w:right="0"/>
@@ -3331,7 +3343,6 @@
           <w:ilvl w:val="0"/>
           <w:numId w:val="3"/>
         </w:numPr>
-        <w:pBdr/>
         <w:shd w:val="clear" w:fill="auto"/>
         <w:spacing w:lineRule="auto" w:line="240" w:before="0" w:after="120"/>
         <w:ind w:hanging="360" w:left="1440" w:right="0"/>
@@ -3386,7 +3397,6 @@
           <w:ilvl w:val="0"/>
           <w:numId w:val="3"/>
         </w:numPr>
-        <w:pBdr/>
         <w:shd w:val="clear" w:fill="auto"/>
         <w:spacing w:lineRule="auto" w:line="240" w:before="0" w:after="120"/>
         <w:ind w:hanging="360" w:left="1440" w:right="0"/>
@@ -3441,7 +3451,6 @@
           <w:ilvl w:val="0"/>
           <w:numId w:val="3"/>
         </w:numPr>
-        <w:pBdr/>
         <w:shd w:val="clear" w:fill="auto"/>
         <w:spacing w:lineRule="auto" w:line="240" w:before="0" w:after="120"/>
         <w:ind w:hanging="360" w:left="1440" w:right="0"/>
@@ -3496,7 +3505,6 @@
           <w:ilvl w:val="0"/>
           <w:numId w:val="3"/>
         </w:numPr>
-        <w:pBdr/>
         <w:shd w:val="clear" w:fill="auto"/>
         <w:spacing w:lineRule="auto" w:line="240" w:before="0" w:after="120"/>
         <w:ind w:hanging="360" w:left="1440" w:right="0"/>
@@ -3551,7 +3559,6 @@
           <w:ilvl w:val="0"/>
           <w:numId w:val="3"/>
         </w:numPr>
-        <w:pBdr/>
         <w:shd w:val="clear" w:fill="auto"/>
         <w:spacing w:lineRule="auto" w:line="240" w:before="0" w:after="120"/>
         <w:ind w:hanging="360" w:left="1440" w:right="0"/>
@@ -3606,7 +3613,6 @@
           <w:ilvl w:val="0"/>
           <w:numId w:val="3"/>
         </w:numPr>
-        <w:pBdr/>
         <w:shd w:val="clear" w:fill="auto"/>
         <w:spacing w:lineRule="auto" w:line="240" w:before="0" w:after="120"/>
         <w:ind w:hanging="360" w:left="1440" w:right="0"/>
@@ -3661,7 +3667,6 @@
           <w:ilvl w:val="0"/>
           <w:numId w:val="3"/>
         </w:numPr>
-        <w:pBdr/>
         <w:shd w:val="clear" w:fill="auto"/>
         <w:spacing w:lineRule="auto" w:line="240" w:before="0" w:after="120"/>
         <w:ind w:hanging="360" w:left="1440" w:right="0"/>
@@ -3716,7 +3721,6 @@
           <w:ilvl w:val="0"/>
           <w:numId w:val="3"/>
         </w:numPr>
-        <w:pBdr/>
         <w:shd w:val="clear" w:fill="auto"/>
         <w:spacing w:lineRule="auto" w:line="240" w:before="0" w:after="120"/>
         <w:ind w:hanging="360" w:left="1440" w:right="0"/>
@@ -3771,7 +3775,6 @@
           <w:ilvl w:val="0"/>
           <w:numId w:val="3"/>
         </w:numPr>
-        <w:pBdr/>
         <w:shd w:val="clear" w:fill="auto"/>
         <w:spacing w:lineRule="auto" w:line="240" w:before="0" w:after="120"/>
         <w:ind w:hanging="360" w:left="1440" w:right="0"/>
@@ -3842,7 +3845,6 @@
         <w:keepLines w:val="false"/>
         <w:pageBreakBefore w:val="false"/>
         <w:widowControl w:val="false"/>
-        <w:pBdr/>
         <w:shd w:val="clear" w:fill="auto"/>
         <w:spacing w:lineRule="auto" w:line="240" w:before="0" w:after="120"/>
         <w:ind w:hanging="0" w:left="720" w:right="0"/>
@@ -3914,7 +3916,6 @@
         <w:keepLines w:val="false"/>
         <w:pageBreakBefore w:val="false"/>
         <w:widowControl w:val="false"/>
-        <w:pBdr/>
         <w:shd w:val="clear" w:fill="auto"/>
         <w:spacing w:lineRule="auto" w:line="240" w:before="0" w:after="120"/>
         <w:ind w:hanging="0" w:left="720" w:right="0"/>
@@ -3970,7 +3971,6 @@
           <w:ilvl w:val="0"/>
           <w:numId w:val="4"/>
         </w:numPr>
-        <w:pBdr/>
         <w:shd w:val="clear" w:fill="auto"/>
         <w:spacing w:lineRule="auto" w:line="240" w:before="0" w:after="120"/>
         <w:ind w:hanging="360" w:left="1440" w:right="0"/>
@@ -4025,7 +4025,6 @@
           <w:ilvl w:val="0"/>
           <w:numId w:val="4"/>
         </w:numPr>
-        <w:pBdr/>
         <w:shd w:val="clear" w:fill="auto"/>
         <w:spacing w:lineRule="auto" w:line="240" w:before="0" w:after="120"/>
         <w:ind w:hanging="360" w:left="1440" w:right="0"/>
@@ -4096,7 +4095,6 @@
         <w:keepLines w:val="false"/>
         <w:pageBreakBefore w:val="false"/>
         <w:widowControl w:val="false"/>
-        <w:pBdr/>
         <w:shd w:val="clear" w:fill="auto"/>
         <w:spacing w:lineRule="auto" w:line="240" w:before="0" w:after="120"/>
         <w:ind w:hanging="0" w:left="720" w:right="0"/>
@@ -4152,7 +4150,6 @@
           <w:ilvl w:val="0"/>
           <w:numId w:val="5"/>
         </w:numPr>
-        <w:pBdr/>
         <w:shd w:val="clear" w:fill="auto"/>
         <w:spacing w:lineRule="auto" w:line="240" w:before="0" w:after="120"/>
         <w:ind w:hanging="360" w:left="1440" w:right="0"/>
@@ -4234,7 +4231,6 @@
           <w:ilvl w:val="0"/>
           <w:numId w:val="5"/>
         </w:numPr>
-        <w:pBdr/>
         <w:shd w:val="clear" w:fill="auto"/>
         <w:spacing w:lineRule="auto" w:line="240" w:before="0" w:after="120"/>
         <w:ind w:hanging="360" w:left="1440" w:right="0"/>
@@ -4329,7 +4325,6 @@
         <w:keepLines w:val="false"/>
         <w:pageBreakBefore w:val="false"/>
         <w:widowControl w:val="false"/>
-        <w:pBdr/>
         <w:shd w:val="clear" w:fill="auto"/>
         <w:spacing w:lineRule="auto" w:line="240" w:before="0" w:after="120"/>
         <w:ind w:hanging="0" w:left="720" w:right="0"/>
@@ -4385,7 +4380,6 @@
           <w:ilvl w:val="0"/>
           <w:numId w:val="6"/>
         </w:numPr>
-        <w:pBdr/>
         <w:shd w:val="clear" w:fill="auto"/>
         <w:spacing w:lineRule="auto" w:line="240" w:before="0" w:after="120"/>
         <w:ind w:hanging="360" w:left="1440" w:right="0"/>
@@ -4440,7 +4434,6 @@
           <w:ilvl w:val="0"/>
           <w:numId w:val="6"/>
         </w:numPr>
-        <w:pBdr/>
         <w:shd w:val="clear" w:fill="auto"/>
         <w:spacing w:lineRule="auto" w:line="240" w:before="0" w:after="120"/>
         <w:ind w:hanging="360" w:left="1440" w:right="0"/>
@@ -4482,6 +4475,26 @@
           <w:vertAlign w:val="baseline"/>
         </w:rPr>
         <w:t xml:space="preserve">CSU02 – </w:t>
+      </w:r>
+      <w:r>
+        <w:rPr>
+          <w:rFonts w:eastAsia="Times New Roman" w:cs="Times New Roman"/>
+          <w:b w:val="false"/>
+          <w:i w:val="false"/>
+          <w:caps w:val="false"/>
+          <w:smallCaps w:val="false"/>
+          <w:strike w:val="false"/>
+          <w:dstrike w:val="false"/>
+          <w:color w:val="000000"/>
+          <w:position w:val="0"/>
+          <w:sz w:val="24"/>
+          <w:sz w:val="24"/>
+          <w:szCs w:val="24"/>
+          <w:u w:val="none"/>
+          <w:shd w:fill="auto" w:val="clear"/>
+          <w:vertAlign w:val="baseline"/>
+        </w:rPr>
+        <w:t>Manter Aluguel</w:t>
       </w:r>
     </w:p>
     <w:p>
@@ -4495,7 +4508,6 @@
           <w:ilvl w:val="0"/>
           <w:numId w:val="6"/>
         </w:numPr>
-        <w:pBdr/>
         <w:shd w:val="clear" w:fill="auto"/>
         <w:spacing w:lineRule="auto" w:line="240" w:before="0" w:after="120"/>
         <w:ind w:hanging="360" w:left="1440" w:right="0"/>
@@ -4537,6 +4549,26 @@
           <w:vertAlign w:val="baseline"/>
         </w:rPr>
         <w:t xml:space="preserve">CSU03 – </w:t>
+      </w:r>
+      <w:r>
+        <w:rPr>
+          <w:rFonts w:eastAsia="Times New Roman" w:cs="Times New Roman"/>
+          <w:b w:val="false"/>
+          <w:i w:val="false"/>
+          <w:caps w:val="false"/>
+          <w:smallCaps w:val="false"/>
+          <w:strike w:val="false"/>
+          <w:dstrike w:val="false"/>
+          <w:color w:val="000000"/>
+          <w:position w:val="0"/>
+          <w:sz w:val="24"/>
+          <w:sz w:val="24"/>
+          <w:szCs w:val="24"/>
+          <w:u w:val="none"/>
+          <w:shd w:fill="auto" w:val="clear"/>
+          <w:vertAlign w:val="baseline"/>
+        </w:rPr>
+        <w:t>Manter Locatário</w:t>
       </w:r>
     </w:p>
     <w:p>
@@ -4550,7 +4582,6 @@
           <w:ilvl w:val="0"/>
           <w:numId w:val="6"/>
         </w:numPr>
-        <w:pBdr/>
         <w:shd w:val="clear" w:fill="auto"/>
         <w:spacing w:lineRule="auto" w:line="240" w:before="0" w:after="120"/>
         <w:ind w:hanging="360" w:left="1440" w:right="0"/>
@@ -4592,6 +4623,26 @@
           <w:vertAlign w:val="baseline"/>
         </w:rPr>
         <w:t xml:space="preserve">CSU04 – </w:t>
+      </w:r>
+      <w:r>
+        <w:rPr>
+          <w:rFonts w:eastAsia="Times New Roman" w:cs="Times New Roman"/>
+          <w:b w:val="false"/>
+          <w:i w:val="false"/>
+          <w:caps w:val="false"/>
+          <w:smallCaps w:val="false"/>
+          <w:strike w:val="false"/>
+          <w:dstrike w:val="false"/>
+          <w:color w:val="000000"/>
+          <w:position w:val="0"/>
+          <w:sz w:val="24"/>
+          <w:sz w:val="24"/>
+          <w:szCs w:val="24"/>
+          <w:u w:val="none"/>
+          <w:shd w:fill="auto" w:val="clear"/>
+          <w:vertAlign w:val="baseline"/>
+        </w:rPr>
+        <w:t>Manter Pagamentos</w:t>
       </w:r>
     </w:p>
     <w:p>
@@ -4605,7 +4656,6 @@
           <w:ilvl w:val="0"/>
           <w:numId w:val="6"/>
         </w:numPr>
-        <w:pBdr/>
         <w:shd w:val="clear" w:fill="auto"/>
         <w:spacing w:lineRule="auto" w:line="240" w:before="0" w:after="120"/>
         <w:ind w:hanging="360" w:left="1440" w:right="0"/>
@@ -4647,6 +4697,26 @@
           <w:vertAlign w:val="baseline"/>
         </w:rPr>
         <w:t xml:space="preserve">CSU05 – </w:t>
+      </w:r>
+      <w:r>
+        <w:rPr>
+          <w:rFonts w:eastAsia="Times New Roman" w:cs="Times New Roman"/>
+          <w:b w:val="false"/>
+          <w:i w:val="false"/>
+          <w:caps w:val="false"/>
+          <w:smallCaps w:val="false"/>
+          <w:strike w:val="false"/>
+          <w:dstrike w:val="false"/>
+          <w:color w:val="000000"/>
+          <w:position w:val="0"/>
+          <w:sz w:val="24"/>
+          <w:sz w:val="24"/>
+          <w:szCs w:val="24"/>
+          <w:u w:val="none"/>
+          <w:shd w:fill="auto" w:val="clear"/>
+          <w:vertAlign w:val="baseline"/>
+        </w:rPr>
+        <w:t>Solicitar Manutencao</w:t>
       </w:r>
     </w:p>
     <w:p>
@@ -4660,7 +4730,6 @@
           <w:ilvl w:val="0"/>
           <w:numId w:val="6"/>
         </w:numPr>
-        <w:pBdr/>
         <w:shd w:val="clear" w:fill="auto"/>
         <w:spacing w:lineRule="auto" w:line="240" w:before="0" w:after="120"/>
         <w:ind w:hanging="360" w:left="1440" w:right="0"/>
@@ -4701,24 +4770,36 @@
           <w:shd w:fill="auto" w:val="clear"/>
           <w:vertAlign w:val="baseline"/>
         </w:rPr>
-        <w:t xml:space="preserve">CSU06 – Manter </w:t>
+        <w:t xml:space="preserve">CSU06 – </w:t>
+      </w:r>
+      <w:r>
+        <w:rPr>
+          <w:rFonts w:eastAsia="Times New Roman" w:cs="Times New Roman"/>
+          <w:b w:val="false"/>
+          <w:i w:val="false"/>
+          <w:caps w:val="false"/>
+          <w:smallCaps w:val="false"/>
+          <w:strike w:val="false"/>
+          <w:dstrike w:val="false"/>
+          <w:color w:val="000000"/>
+          <w:position w:val="0"/>
+          <w:sz w:val="24"/>
+          <w:sz w:val="24"/>
+          <w:szCs w:val="24"/>
+          <w:u w:val="none"/>
+          <w:shd w:fill="auto" w:val="clear"/>
+          <w:vertAlign w:val="baseline"/>
+        </w:rPr>
+        <w:t>Realizar Pagamentos</w:t>
       </w:r>
     </w:p>
     <w:p>
       <w:pPr>
         <w:pStyle w:val="normal1"/>
-        <w:keepNext w:val="false"/>
-        <w:keepLines w:val="false"/>
-        <w:pageBreakBefore w:val="false"/>
         <w:widowControl w:val="false"/>
-        <w:numPr>
-          <w:ilvl w:val="0"/>
-          <w:numId w:val="0"/>
-        </w:numPr>
-        <w:pBdr/>
         <w:shd w:val="clear" w:fill="auto"/>
         <w:spacing w:lineRule="auto" w:line="240" w:before="0" w:after="120"/>
-        <w:ind w:hanging="0" w:left="1440" w:right="0"/>
+        <w:ind w:hanging="360" w:left="1440" w:right="0"/>
         <w:jc w:val="both"/>
         <w:rPr>
           <w:b w:val="false"/>
@@ -4739,7 +4820,66 @@
         </w:rPr>
       </w:pPr>
       <w:r>
-        <w:rPr/>
+        <w:rPr>
+          <w:rFonts w:eastAsia="Times New Roman" w:cs="Times New Roman"/>
+          <w:b w:val="false"/>
+          <w:i w:val="false"/>
+          <w:caps w:val="false"/>
+          <w:smallCaps w:val="false"/>
+          <w:strike w:val="false"/>
+          <w:dstrike w:val="false"/>
+          <w:color w:val="000000"/>
+          <w:sz w:val="24"/>
+          <w:szCs w:val="24"/>
+          <w:u w:val="none"/>
+          <w:shd w:fill="auto" w:val="clear"/>
+        </w:rPr>
+        <w:drawing>
+          <wp:anchor behindDoc="0" distT="0" distB="0" distL="0" distR="0" simplePos="0" locked="0" layoutInCell="0" allowOverlap="1" relativeHeight="2">
+            <wp:simplePos x="0" y="0"/>
+            <wp:positionH relativeFrom="column">
+              <wp:posOffset>409575</wp:posOffset>
+            </wp:positionH>
+            <wp:positionV relativeFrom="paragraph">
+              <wp:posOffset>32385</wp:posOffset>
+            </wp:positionV>
+            <wp:extent cx="5257800" cy="4074795"/>
+            <wp:effectExtent l="0" t="0" r="0" b="0"/>
+            <wp:wrapSquare wrapText="largest"/>
+            <wp:docPr id="1" name="Figura1" descr=""/>
+            <wp:cNvGraphicFramePr>
+              <a:graphicFrameLocks xmlns:a="http://schemas.openxmlformats.org/drawingml/2006/main" noChangeAspect="1"/>
+            </wp:cNvGraphicFramePr>
+            <a:graphic xmlns:a="http://schemas.openxmlformats.org/drawingml/2006/main">
+              <a:graphicData uri="http://schemas.openxmlformats.org/drawingml/2006/picture">
+                <pic:pic xmlns:pic="http://schemas.openxmlformats.org/drawingml/2006/picture">
+                  <pic:nvPicPr>
+                    <pic:cNvPr id="1" name="Figura1" descr=""/>
+                    <pic:cNvPicPr>
+                      <a:picLocks noChangeAspect="1" noChangeArrowheads="1"/>
+                    </pic:cNvPicPr>
+                  </pic:nvPicPr>
+                  <pic:blipFill>
+                    <a:blip r:embed="rId5"/>
+                    <a:stretch>
+                      <a:fillRect/>
+                    </a:stretch>
+                  </pic:blipFill>
+                  <pic:spPr bwMode="auto">
+                    <a:xfrm>
+                      <a:off x="0" y="0"/>
+                      <a:ext cx="5257800" cy="4074795"/>
+                    </a:xfrm>
+                    <a:prstGeom prst="rect">
+                      <a:avLst/>
+                    </a:prstGeom>
+                    <a:noFill/>
+                  </pic:spPr>
+                </pic:pic>
+              </a:graphicData>
+            </a:graphic>
+          </wp:anchor>
+        </w:drawing>
       </w:r>
     </w:p>
     <w:p>
@@ -4753,7 +4893,11 @@
         <w:rPr/>
       </w:pPr>
       <w:r>
-        <w:rPr/>
+        <w:rPr>
+          <w:sz w:val="24"/>
+          <w:szCs w:val="24"/>
+        </w:rPr>
+        <w:t>Figura 1 – Diagrama de Casos de Uso</w:t>
       </w:r>
     </w:p>
     <w:p>
@@ -4767,24 +4911,6 @@
         <w:rPr/>
       </w:pPr>
       <w:r>
-        <w:rPr>
-          <w:sz w:val="24"/>
-          <w:szCs w:val="24"/>
-        </w:rPr>
-        <w:t>Figura 1 – Diagrama de Casos de Uso</w:t>
-      </w:r>
-    </w:p>
-    <w:p>
-      <w:pPr>
-        <w:pStyle w:val="normal1"/>
-        <w:tabs>
-          <w:tab w:val="clear" w:pos="720"/>
-          <w:tab w:val="left" w:pos="8241" w:leader="none"/>
-        </w:tabs>
-        <w:jc w:val="center"/>
-        <w:rPr/>
-      </w:pPr>
-      <w:r>
         <w:rPr/>
       </w:r>
     </w:p>
@@ -4819,7 +4945,6 @@
         <w:keepLines w:val="false"/>
         <w:pageBreakBefore w:val="false"/>
         <w:widowControl w:val="false"/>
-        <w:pBdr/>
         <w:shd w:val="clear" w:fill="auto"/>
         <w:spacing w:lineRule="auto" w:line="240" w:before="0" w:after="120"/>
         <w:ind w:hanging="0" w:left="720" w:right="0"/>
@@ -4915,7 +5040,6 @@
         <w:keepLines w:val="false"/>
         <w:pageBreakBefore w:val="false"/>
         <w:widowControl w:val="false"/>
-        <w:pBdr/>
         <w:shd w:val="clear" w:fill="auto"/>
         <w:spacing w:lineRule="auto" w:line="240" w:before="0" w:after="120"/>
         <w:ind w:hanging="0" w:left="720" w:right="0"/>
@@ -4998,7 +5122,6 @@
           <w:ilvl w:val="0"/>
           <w:numId w:val="8"/>
         </w:numPr>
-        <w:pBdr/>
         <w:shd w:val="clear" w:fill="auto"/>
         <w:spacing w:lineRule="auto" w:line="240" w:before="0" w:after="120"/>
         <w:ind w:hanging="360" w:left="1440" w:right="0"/>
@@ -5053,7 +5176,6 @@
           <w:ilvl w:val="0"/>
           <w:numId w:val="7"/>
         </w:numPr>
-        <w:pBdr/>
         <w:shd w:val="clear" w:fill="auto"/>
         <w:spacing w:lineRule="auto" w:line="240" w:before="0" w:after="120"/>
         <w:ind w:hanging="360" w:left="1440" w:right="0"/>
@@ -5142,7 +5264,6 @@
           <w:ilvl w:val="0"/>
           <w:numId w:val="7"/>
         </w:numPr>
-        <w:pBdr/>
         <w:shd w:val="clear" w:fill="auto"/>
         <w:spacing w:lineRule="auto" w:line="240" w:before="0" w:after="120"/>
         <w:ind w:hanging="360" w:left="1440" w:right="0"/>
@@ -5226,7 +5347,6 @@
         <w:keepLines w:val="false"/>
         <w:pageBreakBefore w:val="false"/>
         <w:widowControl w:val="false"/>
-        <w:pBdr/>
         <w:shd w:val="clear" w:fill="auto"/>
         <w:spacing w:lineRule="auto" w:line="240" w:before="0" w:after="120"/>
         <w:ind w:hanging="0" w:left="-567" w:right="0"/>
@@ -5251,7 +5371,117 @@
         </w:rPr>
       </w:pPr>
       <w:r>
-        <w:rPr/>
+        <w:rPr>
+          <w:rFonts w:eastAsia="Times New Roman" w:cs="Times New Roman"/>
+          <w:b w:val="false"/>
+          <w:i w:val="false"/>
+          <w:caps w:val="false"/>
+          <w:smallCaps w:val="false"/>
+          <w:strike w:val="false"/>
+          <w:dstrike w:val="false"/>
+          <w:color w:val="000000"/>
+          <w:position w:val="0"/>
+          <w:sz w:val="24"/>
+          <w:sz w:val="24"/>
+          <w:szCs w:val="24"/>
+          <w:u w:val="none"/>
+          <w:shd w:fill="auto" w:val="clear"/>
+          <w:vertAlign w:val="baseline"/>
+        </w:rPr>
+        <w:drawing>
+          <wp:anchor behindDoc="0" distT="0" distB="0" distL="0" distR="0" simplePos="0" locked="0" layoutInCell="0" allowOverlap="1" relativeHeight="3">
+            <wp:simplePos x="0" y="0"/>
+            <wp:positionH relativeFrom="column">
+              <wp:align>center</wp:align>
+            </wp:positionH>
+            <wp:positionV relativeFrom="paragraph">
+              <wp:posOffset>635</wp:posOffset>
+            </wp:positionV>
+            <wp:extent cx="5486400" cy="3679190"/>
+            <wp:effectExtent l="0" t="0" r="0" b="0"/>
+            <wp:wrapSquare wrapText="largest"/>
+            <wp:docPr id="2" name="Figura2" descr=""/>
+            <wp:cNvGraphicFramePr>
+              <a:graphicFrameLocks xmlns:a="http://schemas.openxmlformats.org/drawingml/2006/main" noChangeAspect="1"/>
+            </wp:cNvGraphicFramePr>
+            <a:graphic xmlns:a="http://schemas.openxmlformats.org/drawingml/2006/main">
+              <a:graphicData uri="http://schemas.openxmlformats.org/drawingml/2006/picture">
+                <pic:pic xmlns:pic="http://schemas.openxmlformats.org/drawingml/2006/picture">
+                  <pic:nvPicPr>
+                    <pic:cNvPr id="2" name="Figura2" descr=""/>
+                    <pic:cNvPicPr>
+                      <a:picLocks noChangeAspect="1" noChangeArrowheads="1"/>
+                    </pic:cNvPicPr>
+                  </pic:nvPicPr>
+                  <pic:blipFill>
+                    <a:blip r:embed="rId6"/>
+                    <a:stretch>
+                      <a:fillRect/>
+                    </a:stretch>
+                  </pic:blipFill>
+                  <pic:spPr bwMode="auto">
+                    <a:xfrm>
+                      <a:off x="0" y="0"/>
+                      <a:ext cx="5486400" cy="3679190"/>
+                    </a:xfrm>
+                    <a:prstGeom prst="rect">
+                      <a:avLst/>
+                    </a:prstGeom>
+                    <a:noFill/>
+                  </pic:spPr>
+                </pic:pic>
+              </a:graphicData>
+            </a:graphic>
+          </wp:anchor>
+        </w:drawing>
+      </w:r>
+    </w:p>
+    <w:p>
+      <w:pPr>
+        <w:pStyle w:val="normal1"/>
+        <w:widowControl w:val="false"/>
+        <w:shd w:val="clear" w:fill="auto"/>
+        <w:spacing w:lineRule="auto" w:line="240" w:before="0" w:after="120"/>
+        <w:ind w:hanging="0" w:left="720" w:right="0"/>
+        <w:jc w:val="center"/>
+        <w:rPr>
+          <w:rFonts w:ascii="Times New Roman" w:hAnsi="Times New Roman" w:eastAsia="Times New Roman" w:cs="Times New Roman"/>
+          <w:b w:val="false"/>
+          <w:i w:val="false"/>
+          <w:i w:val="false"/>
+          <w:caps w:val="false"/>
+          <w:smallCaps w:val="false"/>
+          <w:strike w:val="false"/>
+          <w:dstrike w:val="false"/>
+          <w:color w:val="000000"/>
+          <w:position w:val="0"/>
+          <w:sz w:val="24"/>
+          <w:sz w:val="24"/>
+          <w:szCs w:val="24"/>
+          <w:u w:val="none"/>
+          <w:shd w:fill="auto" w:val="clear"/>
+          <w:vertAlign w:val="baseline"/>
+        </w:rPr>
+      </w:pPr>
+      <w:r>
+        <w:rPr>
+          <w:rFonts w:eastAsia="Times New Roman" w:cs="Times New Roman"/>
+          <w:b w:val="false"/>
+          <w:i w:val="false"/>
+          <w:caps w:val="false"/>
+          <w:smallCaps w:val="false"/>
+          <w:strike w:val="false"/>
+          <w:dstrike w:val="false"/>
+          <w:color w:val="000000"/>
+          <w:position w:val="0"/>
+          <w:sz w:val="24"/>
+          <w:sz w:val="24"/>
+          <w:szCs w:val="24"/>
+          <w:u w:val="none"/>
+          <w:shd w:fill="auto" w:val="clear"/>
+          <w:vertAlign w:val="baseline"/>
+        </w:rPr>
+        <w:t>Figura 2 – Diagrama de Pacotes</w:t>
       </w:r>
     </w:p>
     <w:p>
@@ -5261,7 +5491,6 @@
         <w:keepLines/>
         <w:pageBreakBefore w:val="false"/>
         <w:widowControl w:val="false"/>
-        <w:pBdr/>
         <w:shd w:val="clear" w:fill="auto"/>
         <w:spacing w:lineRule="auto" w:line="240" w:before="0" w:after="120"/>
         <w:ind w:hanging="0" w:left="720" w:right="0"/>
@@ -5303,7 +5532,6 @@
           <w:shd w:fill="auto" w:val="clear"/>
           <w:vertAlign w:val="baseline"/>
         </w:rPr>
-        <w:t>Figura 2 – Diagrama de Pacotes</w:t>
       </w:r>
     </w:p>
     <w:p>
@@ -5313,7 +5541,6 @@
         <w:keepLines/>
         <w:pageBreakBefore w:val="false"/>
         <w:widowControl w:val="false"/>
-        <w:pBdr/>
         <w:shd w:val="clear" w:fill="auto"/>
         <w:spacing w:lineRule="auto" w:line="240" w:before="0" w:after="120"/>
         <w:ind w:hanging="0" w:left="720" w:right="0"/>
@@ -5364,47 +5591,19 @@
         <w:keepLines/>
         <w:pageBreakBefore w:val="false"/>
         <w:widowControl w:val="false"/>
-        <w:pBdr/>
         <w:shd w:val="clear" w:fill="auto"/>
         <w:spacing w:lineRule="auto" w:line="240" w:before="0" w:after="120"/>
         <w:ind w:hanging="0" w:left="720" w:right="0"/>
         <w:jc w:val="center"/>
         <w:rPr>
-          <w:rFonts w:ascii="Times New Roman" w:hAnsi="Times New Roman" w:eastAsia="Times New Roman" w:cs="Times New Roman"/>
-          <w:b w:val="false"/>
-          <w:i w:val="false"/>
-          <w:i w:val="false"/>
-          <w:caps w:val="false"/>
-          <w:smallCaps w:val="false"/>
-          <w:strike w:val="false"/>
-          <w:dstrike w:val="false"/>
-          <w:color w:val="000000"/>
-          <w:position w:val="0"/>
-          <w:sz w:val="24"/>
-          <w:sz w:val="24"/>
-          <w:szCs w:val="24"/>
-          <w:u w:val="none"/>
-          <w:shd w:fill="auto" w:val="clear"/>
-          <w:vertAlign w:val="baseline"/>
-        </w:rPr>
-      </w:pPr>
-      <w:r>
-        <w:rPr>
-          <w:rFonts w:eastAsia="Times New Roman" w:cs="Times New Roman"/>
-          <w:b w:val="false"/>
-          <w:i w:val="false"/>
-          <w:caps w:val="false"/>
-          <w:smallCaps w:val="false"/>
-          <w:strike w:val="false"/>
-          <w:dstrike w:val="false"/>
-          <w:color w:val="000000"/>
-          <w:position w:val="0"/>
-          <w:sz w:val="24"/>
-          <w:sz w:val="24"/>
-          <w:szCs w:val="24"/>
-          <w:u w:val="none"/>
-          <w:shd w:fill="auto" w:val="clear"/>
-          <w:vertAlign w:val="baseline"/>
+          <w:sz w:val="24"/>
+          <w:szCs w:val="24"/>
+        </w:rPr>
+      </w:pPr>
+      <w:r>
+        <w:rPr>
+          <w:sz w:val="24"/>
+          <w:szCs w:val="24"/>
         </w:rPr>
       </w:r>
     </w:p>
@@ -5415,31 +5614,6 @@
         <w:keepLines/>
         <w:pageBreakBefore w:val="false"/>
         <w:widowControl w:val="false"/>
-        <w:pBdr/>
-        <w:shd w:val="clear" w:fill="auto"/>
-        <w:spacing w:lineRule="auto" w:line="240" w:before="0" w:after="120"/>
-        <w:ind w:hanging="0" w:left="720" w:right="0"/>
-        <w:jc w:val="center"/>
-        <w:rPr>
-          <w:sz w:val="24"/>
-          <w:szCs w:val="24"/>
-        </w:rPr>
-      </w:pPr>
-      <w:r>
-        <w:rPr>
-          <w:sz w:val="24"/>
-          <w:szCs w:val="24"/>
-        </w:rPr>
-      </w:r>
-    </w:p>
-    <w:p>
-      <w:pPr>
-        <w:pStyle w:val="normal1"/>
-        <w:keepNext w:val="false"/>
-        <w:keepLines/>
-        <w:pageBreakBefore w:val="false"/>
-        <w:widowControl w:val="false"/>
-        <w:pBdr/>
         <w:shd w:val="clear" w:fill="auto"/>
         <w:spacing w:lineRule="auto" w:line="240" w:before="0" w:after="120"/>
         <w:ind w:hanging="0" w:left="720" w:right="0"/>
@@ -5489,7 +5663,6 @@
         <w:keepLines/>
         <w:pageBreakBefore w:val="false"/>
         <w:widowControl w:val="false"/>
-        <w:pBdr/>
         <w:shd w:val="clear" w:fill="auto"/>
         <w:spacing w:lineRule="auto" w:line="240" w:before="0" w:after="120"/>
         <w:ind w:hanging="0" w:left="720" w:right="0"/>
@@ -5514,7 +5687,23 @@
         </w:rPr>
       </w:pPr>
       <w:r>
-        <w:rPr/>
+        <w:rPr>
+          <w:rFonts w:eastAsia="Times New Roman" w:cs="Times New Roman"/>
+          <w:b w:val="false"/>
+          <w:i w:val="false"/>
+          <w:caps w:val="false"/>
+          <w:smallCaps w:val="false"/>
+          <w:strike w:val="false"/>
+          <w:dstrike w:val="false"/>
+          <w:color w:val="000000"/>
+          <w:position w:val="0"/>
+          <w:sz w:val="24"/>
+          <w:sz w:val="24"/>
+          <w:szCs w:val="24"/>
+          <w:u w:val="none"/>
+          <w:shd w:fill="auto" w:val="clear"/>
+          <w:vertAlign w:val="baseline"/>
+        </w:rPr>
       </w:r>
       <w:bookmarkStart w:id="15" w:name="_fx20k3oofli"/>
       <w:bookmarkStart w:id="16" w:name="_fx20k3oofli"/>
@@ -5527,7 +5716,6 @@
         <w:keepLines/>
         <w:pageBreakBefore w:val="false"/>
         <w:widowControl w:val="false"/>
-        <w:pBdr/>
         <w:shd w:val="clear" w:fill="auto"/>
         <w:spacing w:lineRule="auto" w:line="240" w:before="0" w:after="120"/>
         <w:ind w:hanging="0" w:left="720" w:right="0"/>
@@ -5579,7 +5767,6 @@
         <w:keepLines/>
         <w:pageBreakBefore w:val="false"/>
         <w:widowControl w:val="false"/>
-        <w:pBdr/>
         <w:shd w:val="clear" w:fill="auto"/>
         <w:spacing w:lineRule="auto" w:line="240" w:before="0" w:after="120"/>
         <w:ind w:hanging="0" w:left="720" w:right="0"/>
@@ -5667,7 +5854,6 @@
         <w:keepLines/>
         <w:pageBreakBefore w:val="false"/>
         <w:widowControl w:val="false"/>
-        <w:pBdr/>
         <w:shd w:val="clear" w:fill="auto"/>
         <w:spacing w:lineRule="auto" w:line="240" w:before="0" w:after="120"/>
         <w:ind w:hanging="0" w:left="720" w:right="0"/>
@@ -5764,7 +5950,6 @@
         <w:keepLines/>
         <w:pageBreakBefore w:val="false"/>
         <w:widowControl w:val="false"/>
-        <w:pBdr/>
         <w:shd w:val="clear" w:fill="auto"/>
         <w:spacing w:lineRule="auto" w:line="240" w:before="0" w:after="120"/>
         <w:ind w:hanging="0" w:left="0" w:right="0"/>
@@ -5775,7 +5960,10 @@
         </w:rPr>
       </w:pPr>
       <w:r>
-        <w:rPr/>
+        <w:rPr>
+          <w:sz w:val="24"/>
+          <w:szCs w:val="24"/>
+        </w:rPr>
       </w:r>
     </w:p>
     <w:p>
@@ -5785,7 +5973,6 @@
         <w:keepLines/>
         <w:pageBreakBefore w:val="false"/>
         <w:widowControl w:val="false"/>
-        <w:pBdr/>
         <w:shd w:val="clear" w:fill="auto"/>
         <w:spacing w:lineRule="auto" w:line="240" w:before="0" w:after="120"/>
         <w:ind w:hanging="0" w:left="0" w:right="0"/>
@@ -5837,7 +6024,6 @@
         <w:keepLines/>
         <w:pageBreakBefore w:val="false"/>
         <w:widowControl w:val="false"/>
-        <w:pBdr/>
         <w:shd w:val="clear" w:fill="auto"/>
         <w:spacing w:lineRule="auto" w:line="240" w:before="0" w:after="120"/>
         <w:ind w:hanging="0" w:left="0" w:right="0"/>
@@ -5908,7 +6094,6 @@
         <w:keepLines w:val="false"/>
         <w:pageBreakBefore w:val="false"/>
         <w:widowControl w:val="false"/>
-        <w:pBdr/>
         <w:shd w:val="clear" w:fill="auto"/>
         <w:spacing w:lineRule="auto" w:line="240" w:before="0" w:after="120"/>
         <w:ind w:hanging="0" w:left="720" w:right="0"/>
@@ -5980,7 +6165,6 @@
         <w:keepLines w:val="false"/>
         <w:pageBreakBefore w:val="false"/>
         <w:widowControl w:val="false"/>
-        <w:pBdr/>
         <w:shd w:val="clear" w:fill="auto"/>
         <w:spacing w:lineRule="auto" w:line="240" w:before="0" w:after="120"/>
         <w:ind w:hanging="0" w:left="720" w:right="0"/>
@@ -6034,7 +6218,6 @@
         <w:keepNext w:val="false"/>
         <w:keepLines/>
         <w:widowControl w:val="false"/>
-        <w:pBdr/>
         <w:shd w:val="clear" w:fill="auto"/>
         <w:spacing w:lineRule="auto" w:line="240" w:before="0" w:after="120"/>
         <w:ind w:hanging="0" w:left="720" w:right="0"/>
@@ -6105,7 +6288,6 @@
         <w:keepLines/>
         <w:pageBreakBefore w:val="false"/>
         <w:widowControl w:val="false"/>
-        <w:pBdr/>
         <w:shd w:val="clear" w:fill="auto"/>
         <w:spacing w:lineRule="auto" w:line="240" w:before="0" w:after="120"/>
         <w:ind w:hanging="0" w:left="720" w:right="0"/>
@@ -6151,12 +6333,12 @@
       </w:r>
     </w:p>
     <w:sectPr>
-      <w:headerReference w:type="even" r:id="rId5"/>
-      <w:headerReference w:type="default" r:id="rId6"/>
-      <w:headerReference w:type="first" r:id="rId7"/>
-      <w:footerReference w:type="even" r:id="rId8"/>
-      <w:footerReference w:type="default" r:id="rId9"/>
-      <w:footerReference w:type="first" r:id="rId10"/>
+      <w:headerReference w:type="even" r:id="rId7"/>
+      <w:headerReference w:type="default" r:id="rId8"/>
+      <w:headerReference w:type="first" r:id="rId9"/>
+      <w:footerReference w:type="even" r:id="rId10"/>
+      <w:footerReference w:type="default" r:id="rId11"/>
+      <w:footerReference w:type="first" r:id="rId12"/>
       <w:type w:val="nextPage"/>
       <w:pgSz w:w="12240" w:h="15840"/>
       <w:pgMar w:left="1440" w:right="1440" w:gutter="0" w:header="720" w:top="1417" w:footer="720" w:bottom="1417"/>
@@ -6192,7 +6374,6 @@
       <w:keepLines w:val="false"/>
       <w:pageBreakBefore w:val="false"/>
       <w:widowControl w:val="false"/>
-      <w:pBdr/>
       <w:shd w:val="clear" w:fill="auto"/>
       <w:spacing w:lineRule="auto" w:line="276" w:before="0" w:after="0"/>
       <w:ind w:hanging="0" w:left="0" w:right="0"/>
@@ -6287,7 +6468,7 @@
           </w:r>
           <w:r>
             <w:rPr/>
-            <w:t>7</w:t>
+            <w:t>8</w:t>
           </w:r>
           <w:r>
             <w:rPr/>
@@ -6311,7 +6492,7 @@
           </w:r>
           <w:r>
             <w:rPr/>
-            <w:t>7</w:t>
+            <w:t>8</w:t>
           </w:r>
           <w:r>
             <w:rPr/>
@@ -6328,7 +6509,6 @@
       <w:keepLines w:val="false"/>
       <w:pageBreakBefore w:val="false"/>
       <w:widowControl w:val="false"/>
-      <w:pBdr/>
       <w:shd w:val="clear" w:fill="auto"/>
       <w:tabs>
         <w:tab w:val="clear" w:pos="720"/>
@@ -6389,7 +6569,6 @@
       <w:keepLines w:val="false"/>
       <w:pageBreakBefore w:val="false"/>
       <w:widowControl w:val="false"/>
-      <w:pBdr/>
       <w:shd w:val="clear" w:fill="auto"/>
       <w:spacing w:lineRule="auto" w:line="276" w:before="0" w:after="0"/>
       <w:ind w:hanging="0" w:left="0" w:right="0"/>
@@ -6484,7 +6663,7 @@
           </w:r>
           <w:r>
             <w:rPr/>
-            <w:t>7</w:t>
+            <w:t>8</w:t>
           </w:r>
           <w:r>
             <w:rPr/>
@@ -6508,7 +6687,7 @@
           </w:r>
           <w:r>
             <w:rPr/>
-            <w:t>7</w:t>
+            <w:t>8</w:t>
           </w:r>
           <w:r>
             <w:rPr/>
@@ -6525,7 +6704,6 @@
       <w:keepLines w:val="false"/>
       <w:pageBreakBefore w:val="false"/>
       <w:widowControl w:val="false"/>
-      <w:pBdr/>
       <w:shd w:val="clear" w:fill="auto"/>
       <w:tabs>
         <w:tab w:val="clear" w:pos="720"/>
@@ -6674,7 +6852,6 @@
       <w:keepLines w:val="false"/>
       <w:pageBreakBefore w:val="false"/>
       <w:widowControl w:val="false"/>
-      <w:pBdr/>
       <w:shd w:val="clear" w:fill="auto"/>
       <w:tabs>
         <w:tab w:val="clear" w:pos="720"/>
@@ -6809,7 +6986,6 @@
       <w:keepLines w:val="false"/>
       <w:pageBreakBefore w:val="false"/>
       <w:widowControl w:val="false"/>
-      <w:pBdr/>
       <w:shd w:val="clear" w:fill="auto"/>
       <w:tabs>
         <w:tab w:val="clear" w:pos="720"/>
@@ -6884,7 +7060,6 @@
       <w:keepLines w:val="false"/>
       <w:pageBreakBefore w:val="false"/>
       <w:widowControl w:val="false"/>
-      <w:pBdr/>
       <w:shd w:val="clear" w:fill="auto"/>
       <w:spacing w:lineRule="auto" w:line="276" w:before="0" w:after="0"/>
       <w:ind w:hanging="0" w:left="0" w:right="0"/>
@@ -7050,7 +7225,6 @@
       <w:keepLines w:val="false"/>
       <w:pageBreakBefore w:val="false"/>
       <w:widowControl w:val="false"/>
-      <w:pBdr/>
       <w:shd w:val="clear" w:fill="auto"/>
       <w:tabs>
         <w:tab w:val="clear" w:pos="720"/>
@@ -7111,7 +7285,6 @@
       <w:keepLines w:val="false"/>
       <w:pageBreakBefore w:val="false"/>
       <w:widowControl w:val="false"/>
-      <w:pBdr/>
       <w:shd w:val="clear" w:fill="auto"/>
       <w:spacing w:lineRule="auto" w:line="276" w:before="0" w:after="0"/>
       <w:ind w:hanging="0" w:left="0" w:right="0"/>
@@ -7277,7 +7450,6 @@
       <w:keepLines w:val="false"/>
       <w:pageBreakBefore w:val="false"/>
       <w:widowControl w:val="false"/>
-      <w:pBdr/>
       <w:shd w:val="clear" w:fill="auto"/>
       <w:tabs>
         <w:tab w:val="clear" w:pos="720"/>
@@ -8578,6 +8750,7 @@
     <w:qFormat/>
     <w:pPr>
       <w:widowControl w:val="false"/>
+      <w:suppressAutoHyphens w:val="true"/>
       <w:bidi w:val="0"/>
       <w:spacing w:before="0" w:after="0"/>
       <w:jc w:val="left"/>
@@ -8696,6 +8869,11 @@
       <w:u w:val="single"/>
     </w:rPr>
   </w:style>
+  <w:style w:type="character" w:styleId="Vnculodendiceuser">
+    <w:name w:val="Vínculo de índice (user)"/>
+    <w:qFormat/>
+    <w:rPr/>
+  </w:style>
   <w:style w:type="character" w:styleId="Vnculodendice">
     <w:name w:val="Vínculo de índice"/>
     <w:qFormat/>
@@ -8759,11 +8937,38 @@
       <w:rFonts w:cs="Arial"/>
     </w:rPr>
   </w:style>
+  <w:style w:type="paragraph" w:styleId="Ttulouser">
+    <w:name w:val="Título (user)"/>
+    <w:basedOn w:val="Normal"/>
+    <w:next w:val="BodyText"/>
+    <w:qFormat/>
+    <w:pPr>
+      <w:keepNext w:val="true"/>
+      <w:spacing w:before="240" w:after="120"/>
+    </w:pPr>
+    <w:rPr>
+      <w:rFonts w:ascii="Liberation Sans" w:hAnsi="Liberation Sans" w:eastAsia="Microsoft YaHei" w:cs="Arial"/>
+      <w:sz w:val="28"/>
+      <w:szCs w:val="28"/>
+    </w:rPr>
+  </w:style>
+  <w:style w:type="paragraph" w:styleId="ndiceuser">
+    <w:name w:val="Índice (user)"/>
+    <w:basedOn w:val="Normal"/>
+    <w:qFormat/>
+    <w:pPr>
+      <w:suppressLineNumbers/>
+    </w:pPr>
+    <w:rPr>
+      <w:rFonts w:cs="Arial"/>
+    </w:rPr>
+  </w:style>
   <w:style w:type="paragraph" w:styleId="normal1" w:default="1">
     <w:name w:val="normal1"/>
     <w:qFormat/>
     <w:pPr>
       <w:widowControl w:val="false"/>
+      <w:suppressAutoHyphens w:val="true"/>
       <w:bidi w:val="0"/>
       <w:spacing w:before="0" w:after="0"/>
       <w:jc w:val="left"/>
@@ -8812,6 +9017,13 @@
       <w:szCs w:val="48"/>
     </w:rPr>
   </w:style>
+  <w:style w:type="paragraph" w:styleId="Cabealhoerodapuser">
+    <w:name w:val="Cabeçalho e rodapé (user)"/>
+    <w:basedOn w:val="Normal"/>
+    <w:qFormat/>
+    <w:pPr/>
+    <w:rPr/>
+  </w:style>
   <w:style w:type="paragraph" w:styleId="Cabealhoerodap">
     <w:name w:val="Cabeçalho e rodapé"/>
     <w:basedOn w:val="Normal"/>
@@ -8821,13 +9033,13 @@
   </w:style>
   <w:style w:type="paragraph" w:styleId="Header">
     <w:name w:val="header"/>
-    <w:basedOn w:val="Cabealhoerodap"/>
+    <w:basedOn w:val="Cabealhoerodapuser"/>
     <w:pPr/>
     <w:rPr/>
   </w:style>
   <w:style w:type="paragraph" w:styleId="Footer">
     <w:name w:val="footer"/>
-    <w:basedOn w:val="Cabealhoerodap"/>
+    <w:basedOn w:val="Cabealhoerodapuser"/>
     <w:pPr/>
     <w:rPr/>
   </w:style>

</xml_diff>

<commit_message>
adicionado diagrama de componentes no documento de arquitetura do AlugueLink Close #38
</commit_message>
<xml_diff>
--- a/AnaliseProjeto/Documento de Arquitetura.docx
+++ b/AnaliseProjeto/Documento de Arquitetura.docx
@@ -4474,27 +4474,7 @@
           <w:shd w:fill="auto" w:val="clear"/>
           <w:vertAlign w:val="baseline"/>
         </w:rPr>
-        <w:t xml:space="preserve">CSU02 – </w:t>
-      </w:r>
-      <w:r>
-        <w:rPr>
-          <w:rFonts w:eastAsia="Times New Roman" w:cs="Times New Roman"/>
-          <w:b w:val="false"/>
-          <w:i w:val="false"/>
-          <w:caps w:val="false"/>
-          <w:smallCaps w:val="false"/>
-          <w:strike w:val="false"/>
-          <w:dstrike w:val="false"/>
-          <w:color w:val="000000"/>
-          <w:position w:val="0"/>
-          <w:sz w:val="24"/>
-          <w:sz w:val="24"/>
-          <w:szCs w:val="24"/>
-          <w:u w:val="none"/>
-          <w:shd w:fill="auto" w:val="clear"/>
-          <w:vertAlign w:val="baseline"/>
-        </w:rPr>
-        <w:t>Manter Aluguel</w:t>
+        <w:t>CSU02 – Manter Aluguel</w:t>
       </w:r>
     </w:p>
     <w:p>
@@ -4548,27 +4528,7 @@
           <w:shd w:fill="auto" w:val="clear"/>
           <w:vertAlign w:val="baseline"/>
         </w:rPr>
-        <w:t xml:space="preserve">CSU03 – </w:t>
-      </w:r>
-      <w:r>
-        <w:rPr>
-          <w:rFonts w:eastAsia="Times New Roman" w:cs="Times New Roman"/>
-          <w:b w:val="false"/>
-          <w:i w:val="false"/>
-          <w:caps w:val="false"/>
-          <w:smallCaps w:val="false"/>
-          <w:strike w:val="false"/>
-          <w:dstrike w:val="false"/>
-          <w:color w:val="000000"/>
-          <w:position w:val="0"/>
-          <w:sz w:val="24"/>
-          <w:sz w:val="24"/>
-          <w:szCs w:val="24"/>
-          <w:u w:val="none"/>
-          <w:shd w:fill="auto" w:val="clear"/>
-          <w:vertAlign w:val="baseline"/>
-        </w:rPr>
-        <w:t>Manter Locatário</w:t>
+        <w:t>CSU03 – Manter Locatário</w:t>
       </w:r>
     </w:p>
     <w:p>
@@ -4622,27 +4582,7 @@
           <w:shd w:fill="auto" w:val="clear"/>
           <w:vertAlign w:val="baseline"/>
         </w:rPr>
-        <w:t xml:space="preserve">CSU04 – </w:t>
-      </w:r>
-      <w:r>
-        <w:rPr>
-          <w:rFonts w:eastAsia="Times New Roman" w:cs="Times New Roman"/>
-          <w:b w:val="false"/>
-          <w:i w:val="false"/>
-          <w:caps w:val="false"/>
-          <w:smallCaps w:val="false"/>
-          <w:strike w:val="false"/>
-          <w:dstrike w:val="false"/>
-          <w:color w:val="000000"/>
-          <w:position w:val="0"/>
-          <w:sz w:val="24"/>
-          <w:sz w:val="24"/>
-          <w:szCs w:val="24"/>
-          <w:u w:val="none"/>
-          <w:shd w:fill="auto" w:val="clear"/>
-          <w:vertAlign w:val="baseline"/>
-        </w:rPr>
-        <w:t>Manter Pagamentos</w:t>
+        <w:t>CSU04 – Manter Pagamentos</w:t>
       </w:r>
     </w:p>
     <w:p>
@@ -4696,27 +4636,7 @@
           <w:shd w:fill="auto" w:val="clear"/>
           <w:vertAlign w:val="baseline"/>
         </w:rPr>
-        <w:t xml:space="preserve">CSU05 – </w:t>
-      </w:r>
-      <w:r>
-        <w:rPr>
-          <w:rFonts w:eastAsia="Times New Roman" w:cs="Times New Roman"/>
-          <w:b w:val="false"/>
-          <w:i w:val="false"/>
-          <w:caps w:val="false"/>
-          <w:smallCaps w:val="false"/>
-          <w:strike w:val="false"/>
-          <w:dstrike w:val="false"/>
-          <w:color w:val="000000"/>
-          <w:position w:val="0"/>
-          <w:sz w:val="24"/>
-          <w:sz w:val="24"/>
-          <w:szCs w:val="24"/>
-          <w:u w:val="none"/>
-          <w:shd w:fill="auto" w:val="clear"/>
-          <w:vertAlign w:val="baseline"/>
-        </w:rPr>
-        <w:t>Solicitar Manutencao</w:t>
+        <w:t>CSU05 – Solicitar Manutencao</w:t>
       </w:r>
     </w:p>
     <w:p>
@@ -4770,27 +4690,7 @@
           <w:shd w:fill="auto" w:val="clear"/>
           <w:vertAlign w:val="baseline"/>
         </w:rPr>
-        <w:t xml:space="preserve">CSU06 – </w:t>
-      </w:r>
-      <w:r>
-        <w:rPr>
-          <w:rFonts w:eastAsia="Times New Roman" w:cs="Times New Roman"/>
-          <w:b w:val="false"/>
-          <w:i w:val="false"/>
-          <w:caps w:val="false"/>
-          <w:smallCaps w:val="false"/>
-          <w:strike w:val="false"/>
-          <w:dstrike w:val="false"/>
-          <w:color w:val="000000"/>
-          <w:position w:val="0"/>
-          <w:sz w:val="24"/>
-          <w:sz w:val="24"/>
-          <w:szCs w:val="24"/>
-          <w:u w:val="none"/>
-          <w:shd w:fill="auto" w:val="clear"/>
-          <w:vertAlign w:val="baseline"/>
-        </w:rPr>
-        <w:t>Realizar Pagamentos</w:t>
+        <w:t>CSU06 – Realizar Pagamentos</w:t>
       </w:r>
     </w:p>
     <w:p>
@@ -4821,18 +4721,20 @@
       </w:pPr>
       <w:r>
         <w:rPr>
-          <w:rFonts w:eastAsia="Times New Roman" w:cs="Times New Roman"/>
-          <w:b w:val="false"/>
-          <w:i w:val="false"/>
-          <w:caps w:val="false"/>
-          <w:smallCaps w:val="false"/>
-          <w:strike w:val="false"/>
-          <w:dstrike w:val="false"/>
-          <w:color w:val="000000"/>
-          <w:sz w:val="24"/>
-          <w:szCs w:val="24"/>
-          <w:u w:val="none"/>
-          <w:shd w:fill="auto" w:val="clear"/>
+          <w:b w:val="false"/>
+          <w:i w:val="false"/>
+          <w:caps w:val="false"/>
+          <w:smallCaps w:val="false"/>
+          <w:strike w:val="false"/>
+          <w:dstrike w:val="false"/>
+          <w:color w:val="000000"/>
+          <w:position w:val="0"/>
+          <w:sz w:val="24"/>
+          <w:sz w:val="24"/>
+          <w:szCs w:val="24"/>
+          <w:u w:val="none"/>
+          <w:shd w:fill="auto" w:val="clear"/>
+          <w:vertAlign w:val="baseline"/>
         </w:rPr>
         <w:drawing>
           <wp:anchor behindDoc="0" distT="0" distB="0" distL="0" distR="0" simplePos="0" locked="0" layoutInCell="0" allowOverlap="1" relativeHeight="2">
@@ -5704,6 +5606,52 @@
           <w:shd w:fill="auto" w:val="clear"/>
           <w:vertAlign w:val="baseline"/>
         </w:rPr>
+        <w:drawing>
+          <wp:anchor behindDoc="0" distT="0" distB="0" distL="0" distR="0" simplePos="0" locked="0" layoutInCell="0" allowOverlap="1" relativeHeight="4">
+            <wp:simplePos x="0" y="0"/>
+            <wp:positionH relativeFrom="column">
+              <wp:align>center</wp:align>
+            </wp:positionH>
+            <wp:positionV relativeFrom="paragraph">
+              <wp:posOffset>635</wp:posOffset>
+            </wp:positionV>
+            <wp:extent cx="5486400" cy="4832985"/>
+            <wp:effectExtent l="0" t="0" r="0" b="0"/>
+            <wp:wrapSquare wrapText="largest"/>
+            <wp:docPr id="3" name="Figura3" descr=""/>
+            <wp:cNvGraphicFramePr>
+              <a:graphicFrameLocks xmlns:a="http://schemas.openxmlformats.org/drawingml/2006/main" noChangeAspect="1"/>
+            </wp:cNvGraphicFramePr>
+            <a:graphic xmlns:a="http://schemas.openxmlformats.org/drawingml/2006/main">
+              <a:graphicData uri="http://schemas.openxmlformats.org/drawingml/2006/picture">
+                <pic:pic xmlns:pic="http://schemas.openxmlformats.org/drawingml/2006/picture">
+                  <pic:nvPicPr>
+                    <pic:cNvPr id="3" name="Figura3" descr=""/>
+                    <pic:cNvPicPr>
+                      <a:picLocks noChangeAspect="1" noChangeArrowheads="1"/>
+                    </pic:cNvPicPr>
+                  </pic:nvPicPr>
+                  <pic:blipFill>
+                    <a:blip r:embed="rId7"/>
+                    <a:stretch>
+                      <a:fillRect/>
+                    </a:stretch>
+                  </pic:blipFill>
+                  <pic:spPr bwMode="auto">
+                    <a:xfrm>
+                      <a:off x="0" y="0"/>
+                      <a:ext cx="5486400" cy="4832985"/>
+                    </a:xfrm>
+                    <a:prstGeom prst="rect">
+                      <a:avLst/>
+                    </a:prstGeom>
+                    <a:noFill/>
+                  </pic:spPr>
+                </pic:pic>
+              </a:graphicData>
+            </a:graphic>
+          </wp:anchor>
+        </w:drawing>
       </w:r>
       <w:bookmarkStart w:id="15" w:name="_fx20k3oofli"/>
       <w:bookmarkStart w:id="16" w:name="_fx20k3oofli"/>
@@ -6333,12 +6281,12 @@
       </w:r>
     </w:p>
     <w:sectPr>
-      <w:headerReference w:type="even" r:id="rId7"/>
-      <w:headerReference w:type="default" r:id="rId8"/>
-      <w:headerReference w:type="first" r:id="rId9"/>
-      <w:footerReference w:type="even" r:id="rId10"/>
-      <w:footerReference w:type="default" r:id="rId11"/>
-      <w:footerReference w:type="first" r:id="rId12"/>
+      <w:headerReference w:type="even" r:id="rId8"/>
+      <w:headerReference w:type="default" r:id="rId9"/>
+      <w:headerReference w:type="first" r:id="rId10"/>
+      <w:footerReference w:type="even" r:id="rId11"/>
+      <w:footerReference w:type="default" r:id="rId12"/>
+      <w:footerReference w:type="first" r:id="rId13"/>
       <w:type w:val="nextPage"/>
       <w:pgSz w:w="12240" w:h="15840"/>
       <w:pgMar w:left="1440" w:right="1440" w:gutter="0" w:header="720" w:top="1417" w:footer="720" w:bottom="1417"/>
@@ -6468,7 +6416,7 @@
           </w:r>
           <w:r>
             <w:rPr/>
-            <w:t>8</w:t>
+            <w:t>9</w:t>
           </w:r>
           <w:r>
             <w:rPr/>
@@ -6492,7 +6440,7 @@
           </w:r>
           <w:r>
             <w:rPr/>
-            <w:t>8</w:t>
+            <w:t>9</w:t>
           </w:r>
           <w:r>
             <w:rPr/>
@@ -6663,7 +6611,7 @@
           </w:r>
           <w:r>
             <w:rPr/>
-            <w:t>8</w:t>
+            <w:t>9</w:t>
           </w:r>
           <w:r>
             <w:rPr/>
@@ -6687,7 +6635,7 @@
           </w:r>
           <w:r>
             <w:rPr/>
-            <w:t>8</w:t>
+            <w:t>9</w:t>
           </w:r>
           <w:r>
             <w:rPr/>
@@ -8869,13 +8817,13 @@
       <w:u w:val="single"/>
     </w:rPr>
   </w:style>
-  <w:style w:type="character" w:styleId="Vnculodendiceuser">
-    <w:name w:val="Vínculo de índice (user)"/>
+  <w:style w:type="character" w:styleId="Vnculodendice">
+    <w:name w:val="Vínculo de índice"/>
     <w:qFormat/>
     <w:rPr/>
   </w:style>
-  <w:style w:type="character" w:styleId="Vnculodendice">
-    <w:name w:val="Vínculo de índice"/>
+  <w:style w:type="character" w:styleId="Vnculodendiceuser">
+    <w:name w:val="Vínculo de índice (user)"/>
     <w:qFormat/>
     <w:rPr/>
   </w:style>
@@ -9017,6 +8965,13 @@
       <w:szCs w:val="48"/>
     </w:rPr>
   </w:style>
+  <w:style w:type="paragraph" w:styleId="Cabealhoerodap">
+    <w:name w:val="Cabeçalho e rodapé"/>
+    <w:basedOn w:val="Normal"/>
+    <w:qFormat/>
+    <w:pPr/>
+    <w:rPr/>
+  </w:style>
   <w:style w:type="paragraph" w:styleId="Cabealhoerodapuser">
     <w:name w:val="Cabeçalho e rodapé (user)"/>
     <w:basedOn w:val="Normal"/>
@@ -9024,22 +8979,15 @@
     <w:pPr/>
     <w:rPr/>
   </w:style>
-  <w:style w:type="paragraph" w:styleId="Cabealhoerodap">
-    <w:name w:val="Cabeçalho e rodapé"/>
-    <w:basedOn w:val="Normal"/>
-    <w:qFormat/>
-    <w:pPr/>
-    <w:rPr/>
-  </w:style>
   <w:style w:type="paragraph" w:styleId="Header">
     <w:name w:val="header"/>
-    <w:basedOn w:val="Cabealhoerodapuser"/>
+    <w:basedOn w:val="Cabealhoerodap"/>
     <w:pPr/>
     <w:rPr/>
   </w:style>
   <w:style w:type="paragraph" w:styleId="Footer">
     <w:name w:val="footer"/>
-    <w:basedOn w:val="Cabealhoerodapuser"/>
+    <w:basedOn w:val="Cabealhoerodap"/>
     <w:pPr/>
     <w:rPr/>
   </w:style>

</xml_diff>

<commit_message>
criado e adicionado o diagrama de implantação no Documento de Arquitetura.docx. Close #42
</commit_message>
<xml_diff>
--- a/AnaliseProjeto/Documento de Arquitetura.docx
+++ b/AnaliseProjeto/Documento de Arquitetura.docx
@@ -5552,23 +5552,6 @@
       <w:pPr>
         <w:pStyle w:val="normal1"/>
         <w:jc w:val="center"/>
-        <w:rPr/>
-      </w:pPr>
-      <w:r>
-        <w:rPr/>
-      </w:r>
-    </w:p>
-    <w:p>
-      <w:pPr>
-        <w:pStyle w:val="normal1"/>
-        <w:keepNext w:val="false"/>
-        <w:keepLines/>
-        <w:pageBreakBefore w:val="false"/>
-        <w:widowControl w:val="false"/>
-        <w:shd w:val="clear" w:fill="auto"/>
-        <w:spacing w:lineRule="auto" w:line="240" w:before="0" w:after="120"/>
-        <w:ind w:hanging="0" w:left="720" w:right="0"/>
-        <w:jc w:val="center"/>
         <w:rPr>
           <w:rFonts w:ascii="Times New Roman" w:hAnsi="Times New Roman" w:eastAsia="Times New Roman" w:cs="Times New Roman"/>
           <w:b w:val="false"/>
@@ -5760,12 +5743,202 @@
     </w:p>
     <w:p>
       <w:pPr>
+        <w:pStyle w:val="normal1"/>
+        <w:widowControl w:val="false"/>
+        <w:shd w:val="clear" w:fill="auto"/>
+        <w:spacing w:lineRule="auto" w:line="240" w:before="0" w:after="120"/>
+        <w:ind w:hanging="0" w:left="720" w:right="0"/>
+        <w:jc w:val="center"/>
+        <w:rPr>
+          <w:rFonts w:ascii="Times New Roman" w:hAnsi="Times New Roman" w:eastAsia="Times New Roman" w:cs="Times New Roman"/>
+          <w:b w:val="false"/>
+          <w:i w:val="false"/>
+          <w:i w:val="false"/>
+          <w:caps w:val="false"/>
+          <w:smallCaps w:val="false"/>
+          <w:strike w:val="false"/>
+          <w:dstrike w:val="false"/>
+          <w:color w:val="000000"/>
+          <w:position w:val="0"/>
+          <w:sz w:val="24"/>
+          <w:sz w:val="24"/>
+          <w:szCs w:val="24"/>
+          <w:u w:val="none"/>
+          <w:shd w:fill="auto" w:val="clear"/>
+          <w:vertAlign w:val="baseline"/>
+        </w:rPr>
+      </w:pPr>
+      <w:r>
+        <w:rPr>
+          <w:rFonts w:eastAsia="Times New Roman" w:cs="Times New Roman"/>
+          <w:b w:val="false"/>
+          <w:i w:val="false"/>
+          <w:caps w:val="false"/>
+          <w:smallCaps w:val="false"/>
+          <w:strike w:val="false"/>
+          <w:dstrike w:val="false"/>
+          <w:color w:val="000000"/>
+          <w:position w:val="0"/>
+          <w:sz w:val="24"/>
+          <w:sz w:val="24"/>
+          <w:szCs w:val="24"/>
+          <w:u w:val="none"/>
+          <w:shd w:fill="auto" w:val="clear"/>
+          <w:vertAlign w:val="baseline"/>
+        </w:rPr>
+      </w:r>
+    </w:p>
+    <w:p>
+      <w:pPr>
+        <w:pStyle w:val="normal1"/>
+        <w:widowControl w:val="false"/>
+        <w:shd w:val="clear" w:fill="auto"/>
+        <w:spacing w:lineRule="auto" w:line="240" w:before="0" w:after="120"/>
+        <w:ind w:hanging="0" w:left="720" w:right="0"/>
+        <w:jc w:val="center"/>
+        <w:rPr>
+          <w:rFonts w:ascii="Times New Roman" w:hAnsi="Times New Roman" w:eastAsia="Times New Roman" w:cs="Times New Roman"/>
+          <w:b w:val="false"/>
+          <w:i w:val="false"/>
+          <w:i w:val="false"/>
+          <w:caps w:val="false"/>
+          <w:smallCaps w:val="false"/>
+          <w:strike w:val="false"/>
+          <w:dstrike w:val="false"/>
+          <w:color w:val="000000"/>
+          <w:position w:val="0"/>
+          <w:sz w:val="24"/>
+          <w:sz w:val="24"/>
+          <w:szCs w:val="24"/>
+          <w:u w:val="none"/>
+          <w:shd w:fill="auto" w:val="clear"/>
+          <w:vertAlign w:val="baseline"/>
+        </w:rPr>
+      </w:pPr>
+      <w:r>
+        <w:rPr>
+          <w:rFonts w:eastAsia="Times New Roman" w:cs="Times New Roman"/>
+          <w:b w:val="false"/>
+          <w:i w:val="false"/>
+          <w:caps w:val="false"/>
+          <w:smallCaps w:val="false"/>
+          <w:strike w:val="false"/>
+          <w:dstrike w:val="false"/>
+          <w:color w:val="000000"/>
+          <w:position w:val="0"/>
+          <w:sz w:val="24"/>
+          <w:sz w:val="24"/>
+          <w:szCs w:val="24"/>
+          <w:u w:val="none"/>
+          <w:shd w:fill="auto" w:val="clear"/>
+          <w:vertAlign w:val="baseline"/>
+        </w:rPr>
+      </w:r>
+    </w:p>
+    <w:p>
+      <w:pPr>
+        <w:pStyle w:val="normal1"/>
+        <w:widowControl w:val="false"/>
+        <w:shd w:val="clear" w:fill="auto"/>
+        <w:spacing w:lineRule="auto" w:line="240" w:before="0" w:after="120"/>
+        <w:ind w:hanging="0" w:left="720" w:right="0"/>
+        <w:jc w:val="center"/>
+        <w:rPr>
+          <w:rFonts w:ascii="Times New Roman" w:hAnsi="Times New Roman" w:eastAsia="Times New Roman" w:cs="Times New Roman"/>
+          <w:b w:val="false"/>
+          <w:i w:val="false"/>
+          <w:i w:val="false"/>
+          <w:caps w:val="false"/>
+          <w:smallCaps w:val="false"/>
+          <w:strike w:val="false"/>
+          <w:dstrike w:val="false"/>
+          <w:color w:val="000000"/>
+          <w:position w:val="0"/>
+          <w:sz w:val="24"/>
+          <w:sz w:val="24"/>
+          <w:szCs w:val="24"/>
+          <w:u w:val="none"/>
+          <w:shd w:fill="auto" w:val="clear"/>
+          <w:vertAlign w:val="baseline"/>
+        </w:rPr>
+      </w:pPr>
+      <w:r>
+        <w:rPr>
+          <w:rFonts w:eastAsia="Times New Roman" w:cs="Times New Roman"/>
+          <w:b w:val="false"/>
+          <w:i w:val="false"/>
+          <w:caps w:val="false"/>
+          <w:smallCaps w:val="false"/>
+          <w:strike w:val="false"/>
+          <w:dstrike w:val="false"/>
+          <w:color w:val="000000"/>
+          <w:position w:val="0"/>
+          <w:sz w:val="24"/>
+          <w:sz w:val="24"/>
+          <w:szCs w:val="24"/>
+          <w:u w:val="none"/>
+          <w:shd w:fill="auto" w:val="clear"/>
+          <w:vertAlign w:val="baseline"/>
+        </w:rPr>
+      </w:r>
+    </w:p>
+    <w:p>
+      <w:pPr>
+        <w:pStyle w:val="normal1"/>
+        <w:widowControl w:val="false"/>
+        <w:shd w:val="clear" w:fill="auto"/>
+        <w:spacing w:lineRule="auto" w:line="240" w:before="0" w:after="120"/>
+        <w:ind w:hanging="0" w:left="720" w:right="0"/>
+        <w:jc w:val="center"/>
+        <w:rPr>
+          <w:rFonts w:ascii="Times New Roman" w:hAnsi="Times New Roman" w:eastAsia="Times New Roman" w:cs="Times New Roman"/>
+          <w:b w:val="false"/>
+          <w:i w:val="false"/>
+          <w:i w:val="false"/>
+          <w:caps w:val="false"/>
+          <w:smallCaps w:val="false"/>
+          <w:strike w:val="false"/>
+          <w:dstrike w:val="false"/>
+          <w:color w:val="000000"/>
+          <w:position w:val="0"/>
+          <w:sz w:val="24"/>
+          <w:sz w:val="24"/>
+          <w:szCs w:val="24"/>
+          <w:u w:val="none"/>
+          <w:shd w:fill="auto" w:val="clear"/>
+          <w:vertAlign w:val="baseline"/>
+        </w:rPr>
+      </w:pPr>
+      <w:r>
+        <w:rPr>
+          <w:rFonts w:eastAsia="Times New Roman" w:cs="Times New Roman"/>
+          <w:b w:val="false"/>
+          <w:i w:val="false"/>
+          <w:caps w:val="false"/>
+          <w:smallCaps w:val="false"/>
+          <w:strike w:val="false"/>
+          <w:dstrike w:val="false"/>
+          <w:color w:val="000000"/>
+          <w:position w:val="0"/>
+          <w:sz w:val="24"/>
+          <w:sz w:val="24"/>
+          <w:szCs w:val="24"/>
+          <w:u w:val="none"/>
+          <w:shd w:fill="auto" w:val="clear"/>
+          <w:vertAlign w:val="baseline"/>
+        </w:rPr>
+      </w:r>
+    </w:p>
+    <w:p>
+      <w:pPr>
         <w:pStyle w:val="Heading1"/>
         <w:numPr>
           <w:ilvl w:val="0"/>
           <w:numId w:val="1"/>
         </w:numPr>
-        <w:rPr/>
+        <w:rPr>
+          <w:rFonts w:ascii="Times New Roman" w:hAnsi="Times New Roman" w:eastAsia="Times New Roman" w:cs="Times New Roman"/>
+        </w:rPr>
       </w:pPr>
       <w:bookmarkStart w:id="17" w:name="_ui14s8aq2q61"/>
       <w:bookmarkEnd w:id="17"/>
@@ -5774,6 +5947,32 @@
           <w:rFonts w:eastAsia="Times New Roman" w:cs="Times New Roman" w:ascii="Times New Roman" w:hAnsi="Times New Roman"/>
         </w:rPr>
         <w:t>Visão de Implantação</w:t>
+      </w:r>
+    </w:p>
+    <w:p>
+      <w:pPr>
+        <w:pStyle w:val="normal1"/>
+        <w:rPr>
+          <w:rFonts w:ascii="Times New Roman" w:hAnsi="Times New Roman" w:eastAsia="Times New Roman" w:cs="Times New Roman"/>
+        </w:rPr>
+      </w:pPr>
+      <w:r>
+        <w:rPr>
+          <w:rFonts w:eastAsia="Times New Roman" w:cs="Times New Roman"/>
+        </w:rPr>
+      </w:r>
+    </w:p>
+    <w:p>
+      <w:pPr>
+        <w:pStyle w:val="normal1"/>
+        <w:rPr>
+          <w:rFonts w:ascii="Times New Roman" w:hAnsi="Times New Roman" w:eastAsia="Times New Roman" w:cs="Times New Roman"/>
+        </w:rPr>
+      </w:pPr>
+      <w:r>
+        <w:rPr>
+          <w:rFonts w:eastAsia="Times New Roman" w:cs="Times New Roman"/>
+        </w:rPr>
       </w:r>
     </w:p>
     <w:p>
@@ -5784,6 +5983,52 @@
       </w:pPr>
       <w:r>
         <w:rPr/>
+        <w:drawing>
+          <wp:anchor behindDoc="0" distT="0" distB="0" distL="0" distR="0" simplePos="0" locked="0" layoutInCell="0" allowOverlap="1" relativeHeight="5">
+            <wp:simplePos x="0" y="0"/>
+            <wp:positionH relativeFrom="column">
+              <wp:align>center</wp:align>
+            </wp:positionH>
+            <wp:positionV relativeFrom="paragraph">
+              <wp:posOffset>635</wp:posOffset>
+            </wp:positionV>
+            <wp:extent cx="5943600" cy="5578475"/>
+            <wp:effectExtent l="0" t="0" r="0" b="0"/>
+            <wp:wrapSquare wrapText="largest"/>
+            <wp:docPr id="4" name="Figura4" descr=""/>
+            <wp:cNvGraphicFramePr>
+              <a:graphicFrameLocks xmlns:a="http://schemas.openxmlformats.org/drawingml/2006/main" noChangeAspect="1"/>
+            </wp:cNvGraphicFramePr>
+            <a:graphic xmlns:a="http://schemas.openxmlformats.org/drawingml/2006/main">
+              <a:graphicData uri="http://schemas.openxmlformats.org/drawingml/2006/picture">
+                <pic:pic xmlns:pic="http://schemas.openxmlformats.org/drawingml/2006/picture">
+                  <pic:nvPicPr>
+                    <pic:cNvPr id="4" name="Figura4" descr=""/>
+                    <pic:cNvPicPr>
+                      <a:picLocks noChangeAspect="1" noChangeArrowheads="1"/>
+                    </pic:cNvPicPr>
+                  </pic:nvPicPr>
+                  <pic:blipFill>
+                    <a:blip r:embed="rId8"/>
+                    <a:stretch>
+                      <a:fillRect/>
+                    </a:stretch>
+                  </pic:blipFill>
+                  <pic:spPr bwMode="auto">
+                    <a:xfrm>
+                      <a:off x="0" y="0"/>
+                      <a:ext cx="5943600" cy="5578475"/>
+                    </a:xfrm>
+                    <a:prstGeom prst="rect">
+                      <a:avLst/>
+                    </a:prstGeom>
+                    <a:noFill/>
+                  </pic:spPr>
+                </pic:pic>
+              </a:graphicData>
+            </a:graphic>
+          </wp:anchor>
+        </w:drawing>
       </w:r>
     </w:p>
     <w:p>
@@ -5875,6 +6120,42 @@
     </w:p>
     <w:p>
       <w:pPr>
+        <w:pStyle w:val="normal1"/>
+        <w:rPr/>
+      </w:pPr>
+      <w:r>
+        <w:rPr/>
+      </w:r>
+    </w:p>
+    <w:p>
+      <w:pPr>
+        <w:pStyle w:val="normal1"/>
+        <w:rPr/>
+      </w:pPr>
+      <w:r>
+        <w:rPr/>
+      </w:r>
+    </w:p>
+    <w:p>
+      <w:pPr>
+        <w:pStyle w:val="normal1"/>
+        <w:rPr/>
+      </w:pPr>
+      <w:r>
+        <w:rPr/>
+      </w:r>
+    </w:p>
+    <w:p>
+      <w:pPr>
+        <w:pStyle w:val="normal1"/>
+        <w:rPr/>
+      </w:pPr>
+      <w:r>
+        <w:rPr/>
+      </w:r>
+    </w:p>
+    <w:p>
+      <w:pPr>
         <w:pStyle w:val="Heading1"/>
         <w:numPr>
           <w:ilvl w:val="0"/>
@@ -6281,12 +6562,12 @@
       </w:r>
     </w:p>
     <w:sectPr>
-      <w:headerReference w:type="even" r:id="rId8"/>
-      <w:headerReference w:type="default" r:id="rId9"/>
-      <w:headerReference w:type="first" r:id="rId10"/>
-      <w:footerReference w:type="even" r:id="rId11"/>
-      <w:footerReference w:type="default" r:id="rId12"/>
-      <w:footerReference w:type="first" r:id="rId13"/>
+      <w:headerReference w:type="even" r:id="rId9"/>
+      <w:headerReference w:type="default" r:id="rId10"/>
+      <w:headerReference w:type="first" r:id="rId11"/>
+      <w:footerReference w:type="even" r:id="rId12"/>
+      <w:footerReference w:type="default" r:id="rId13"/>
+      <w:footerReference w:type="first" r:id="rId14"/>
       <w:type w:val="nextPage"/>
       <w:pgSz w:w="12240" w:h="15840"/>
       <w:pgMar w:left="1440" w:right="1440" w:gutter="0" w:header="720" w:top="1417" w:footer="720" w:bottom="1417"/>
@@ -6416,7 +6697,7 @@
           </w:r>
           <w:r>
             <w:rPr/>
-            <w:t>9</w:t>
+            <w:t>8</w:t>
           </w:r>
           <w:r>
             <w:rPr/>
@@ -6440,7 +6721,7 @@
           </w:r>
           <w:r>
             <w:rPr/>
-            <w:t>9</w:t>
+            <w:t>10</w:t>
           </w:r>
           <w:r>
             <w:rPr/>
@@ -6611,7 +6892,7 @@
           </w:r>
           <w:r>
             <w:rPr/>
-            <w:t>9</w:t>
+            <w:t>8</w:t>
           </w:r>
           <w:r>
             <w:rPr/>
@@ -6635,7 +6916,7 @@
           </w:r>
           <w:r>
             <w:rPr/>
-            <w:t>9</w:t>
+            <w:t>10</w:t>
           </w:r>
           <w:r>
             <w:rPr/>
@@ -8817,13 +9098,13 @@
       <w:u w:val="single"/>
     </w:rPr>
   </w:style>
-  <w:style w:type="character" w:styleId="Vnculodendice">
-    <w:name w:val="Vínculo de índice"/>
+  <w:style w:type="character" w:styleId="Vnculodendiceuser">
+    <w:name w:val="Vínculo de índice (user)"/>
     <w:qFormat/>
     <w:rPr/>
   </w:style>
-  <w:style w:type="character" w:styleId="Vnculodendiceuser">
-    <w:name w:val="Vínculo de índice (user)"/>
+  <w:style w:type="character" w:styleId="Vnculodendice">
+    <w:name w:val="Vínculo de índice"/>
     <w:qFormat/>
     <w:rPr/>
   </w:style>
@@ -8965,6 +9246,13 @@
       <w:szCs w:val="48"/>
     </w:rPr>
   </w:style>
+  <w:style w:type="paragraph" w:styleId="Cabealhoerodapuser">
+    <w:name w:val="Cabeçalho e rodapé (user)"/>
+    <w:basedOn w:val="Normal"/>
+    <w:qFormat/>
+    <w:pPr/>
+    <w:rPr/>
+  </w:style>
   <w:style w:type="paragraph" w:styleId="Cabealhoerodap">
     <w:name w:val="Cabeçalho e rodapé"/>
     <w:basedOn w:val="Normal"/>
@@ -8972,22 +9260,15 @@
     <w:pPr/>
     <w:rPr/>
   </w:style>
-  <w:style w:type="paragraph" w:styleId="Cabealhoerodapuser">
-    <w:name w:val="Cabeçalho e rodapé (user)"/>
-    <w:basedOn w:val="Normal"/>
-    <w:qFormat/>
-    <w:pPr/>
-    <w:rPr/>
-  </w:style>
   <w:style w:type="paragraph" w:styleId="Header">
     <w:name w:val="header"/>
-    <w:basedOn w:val="Cabealhoerodap"/>
+    <w:basedOn w:val="Cabealhoerodapuser"/>
     <w:pPr/>
     <w:rPr/>
   </w:style>
   <w:style w:type="paragraph" w:styleId="Footer">
     <w:name w:val="footer"/>
-    <w:basedOn w:val="Cabealhoerodap"/>
+    <w:basedOn w:val="Cabealhoerodapuser"/>
     <w:pPr/>
     <w:rPr/>
   </w:style>

</xml_diff>

<commit_message>
Diagrama de Exceção atualizado no documento. Close #77
</commit_message>
<xml_diff>
--- a/AnaliseProjeto/Documento de Arquitetura.docx
+++ b/AnaliseProjeto/Documento de Arquitetura.docx
@@ -3737,10 +3737,10 @@
           <w:noProof/>
         </w:rPr>
         <w:drawing>
-          <wp:inline distT="0" distB="0" distL="0" distR="0" wp14:anchorId="1E24CB54" wp14:editId="49EB4F30">
-            <wp:extent cx="6286500" cy="3970020"/>
+          <wp:inline distT="0" distB="0" distL="0" distR="0" wp14:anchorId="6D64CFD3" wp14:editId="76105E3A">
+            <wp:extent cx="5943600" cy="3755390"/>
             <wp:effectExtent l="0" t="0" r="0" b="0"/>
-            <wp:docPr id="5" name="Imagem 5"/>
+            <wp:docPr id="1" name="Imagem 1"/>
             <wp:cNvGraphicFramePr>
               <a:graphicFrameLocks xmlns:a="http://schemas.openxmlformats.org/drawingml/2006/main" noChangeAspect="1"/>
             </wp:cNvGraphicFramePr>
@@ -3748,7 +3748,7 @@
               <a:graphicData uri="http://schemas.openxmlformats.org/drawingml/2006/picture">
                 <pic:pic xmlns:pic="http://schemas.openxmlformats.org/drawingml/2006/picture">
                   <pic:nvPicPr>
-                    <pic:cNvPr id="0" name="Picture 2"/>
+                    <pic:cNvPr id="0" name="Picture 1"/>
                     <pic:cNvPicPr>
                       <a:picLocks noChangeAspect="1" noChangeArrowheads="1"/>
                     </pic:cNvPicPr>
@@ -3769,12 +3769,15 @@
                   <pic:spPr bwMode="auto">
                     <a:xfrm>
                       <a:off x="0" y="0"/>
-                      <a:ext cx="6286500" cy="3970020"/>
+                      <a:ext cx="5943600" cy="3755390"/>
                     </a:xfrm>
                     <a:prstGeom prst="rect">
                       <a:avLst/>
                     </a:prstGeom>
                     <a:noFill/>
+                    <a:ln>
+                      <a:noFill/>
+                    </a:ln>
                   </pic:spPr>
                 </pic:pic>
               </a:graphicData>
@@ -3968,11 +3971,21 @@
           <w:r>
             <w:t xml:space="preserve"> of </w:t>
           </w:r>
-          <w:fldSimple w:instr=" NUMPAGES ">
-            <w:r>
-              <w:t>10</w:t>
-            </w:r>
-          </w:fldSimple>
+          <w:r>
+            <w:fldChar w:fldCharType="begin"/>
+          </w:r>
+          <w:r>
+            <w:instrText xml:space="preserve"> NUMPAGES </w:instrText>
+          </w:r>
+          <w:r>
+            <w:fldChar w:fldCharType="separate"/>
+          </w:r>
+          <w:r>
+            <w:t>10</w:t>
+          </w:r>
+          <w:r>
+            <w:fldChar w:fldCharType="end"/>
+          </w:r>
         </w:p>
       </w:tc>
     </w:tr>
@@ -4074,11 +4087,21 @@
           <w:r>
             <w:t xml:space="preserve"> of </w:t>
           </w:r>
-          <w:fldSimple w:instr=" NUMPAGES ">
-            <w:r>
-              <w:t>10</w:t>
-            </w:r>
-          </w:fldSimple>
+          <w:r>
+            <w:fldChar w:fldCharType="begin"/>
+          </w:r>
+          <w:r>
+            <w:instrText xml:space="preserve"> NUMPAGES </w:instrText>
+          </w:r>
+          <w:r>
+            <w:fldChar w:fldCharType="separate"/>
+          </w:r>
+          <w:r>
+            <w:t>10</w:t>
+          </w:r>
+          <w:r>
+            <w:fldChar w:fldCharType="end"/>
+          </w:r>
         </w:p>
       </w:tc>
     </w:tr>

</xml_diff>